<commit_message>
Wrote some lines about automotive advanced sensors and effect of rain and clutter on radar sensor systems
</commit_message>
<xml_diff>
--- a/ProiectEST.docx
+++ b/ProiectEST.docx
@@ -411,13 +411,7 @@
         <w:rPr>
           <w:lang w:val="ro-RO"/>
         </w:rPr>
-        <w:t>șoara</w:t>
-      </w:r>
-      <w:r>
-        <w:rPr>
-          <w:lang w:val="ro-RO"/>
-        </w:rPr>
-        <w:t>, România</w:t>
+        <w:t>șoara, România</w:t>
       </w:r>
       <w:r>
         <w:t>;</w:t>
@@ -879,19 +873,7 @@
         <w:t>[1</w:t>
       </w:r>
       <w:r>
-        <w:t>,3</w:t>
-      </w:r>
-      <w:r>
-        <w:t>,7</w:t>
-      </w:r>
-      <w:r>
-        <w:t>,</w:t>
-      </w:r>
-      <w:r>
-        <w:t>9,</w:t>
-      </w:r>
-      <w:r>
-        <w:t>10</w:t>
+        <w:t>-5</w:t>
       </w:r>
       <w:r>
         <w:t>]</w:t>
@@ -906,10 +888,13 @@
         </w:numPr>
       </w:pPr>
       <w:r>
-        <w:t>Advanced Automotive Sensors [2</w:t>
-      </w:r>
-      <w:r>
-        <w:t>,6</w:t>
+        <w:t>Advanced Automotive Sensors [</w:t>
+      </w:r>
+      <w:r>
+        <w:t>6</w:t>
+      </w:r>
+      <w:r>
+        <w:t>,7</w:t>
       </w:r>
       <w:r>
         <w:t>]</w:t>
@@ -924,7 +909,19 @@
         </w:numPr>
       </w:pPr>
       <w:r>
-        <w:t>Automotive Radar Systems [4,5]</w:t>
+        <w:t>Automotive Radar Systems [</w:t>
+      </w:r>
+      <w:r>
+        <w:t>8</w:t>
+      </w:r>
+      <w:r>
+        <w:t>,</w:t>
+      </w:r>
+      <w:r>
+        <w:t>9</w:t>
+      </w:r>
+      <w:r>
+        <w:t>]</w:t>
       </w:r>
     </w:p>
     <w:p>
@@ -942,13 +939,10 @@
         <w:t>automotive systems</w:t>
       </w:r>
       <w:r>
-        <w:t xml:space="preserve"> [8</w:t>
-      </w:r>
-      <w:r>
-        <w:t>,14</w:t>
-      </w:r>
-      <w:r>
-        <w:t>-19</w:t>
+        <w:t xml:space="preserve"> [</w:t>
+      </w:r>
+      <w:r>
+        <w:t>10-16</w:t>
       </w:r>
       <w:r>
         <w:t>]</w:t>
@@ -966,10 +960,10 @@
         <w:t>Target detection for Automotive Radars</w:t>
       </w:r>
       <w:r>
-        <w:t xml:space="preserve"> [11</w:t>
-      </w:r>
-      <w:r>
-        <w:t>-13</w:t>
+        <w:t xml:space="preserve"> [1</w:t>
+      </w:r>
+      <w:r>
+        <w:t>7-20</w:t>
       </w:r>
       <w:r>
         <w:t>]</w:t>
@@ -1000,69 +994,2285 @@
     <w:p>
       <w:pPr>
         <w:pStyle w:val="MDPI31text"/>
+        <w:ind w:left="510"/>
+      </w:pPr>
+      <w:r>
+        <w:t>Our first</w:t>
+      </w:r>
+      <w:r>
+        <w:t xml:space="preserve"> application domain brings us into the field of rain clutter, fog and ice detection using radar and sensor systems</w:t>
+      </w:r>
+      <w:r>
+        <w:t xml:space="preserve"> and its effects on</w:t>
+      </w:r>
+      <w:r>
+        <w:t xml:space="preserve"> the road. </w:t>
+      </w:r>
+      <w:r>
+        <w:t>In their abstract, S. Hasirlioglu and A. R</w:t>
+      </w:r>
+      <w:r>
+        <w:t>ie</w:t>
+      </w:r>
+      <w:r>
+        <w:t>ner[1] offer</w:t>
+      </w:r>
+      <w:r>
+        <w:t xml:space="preserve"> a solution to test the </w:t>
+      </w:r>
+      <w:r>
+        <w:t xml:space="preserve">reliability of rain detection sensors using camera, lidar and radar systems. </w:t>
+      </w:r>
+      <w:r>
+        <w:t>They explain that small errors in sensor data measurement and interpretation can lead to severe accidents, thus, testing the reliability of sensors and safety systems before market introduction is of high importance.</w:t>
+      </w:r>
+      <w:r>
+        <w:t xml:space="preserve"> But it is becoming increasingly difficult to test these systems in real-world environments due to their increasing complexity, so the</w:t>
+      </w:r>
+      <w:r>
+        <w:t xml:space="preserve">y propose a solution to simulate these effects using a </w:t>
+      </w:r>
+      <w:r>
+        <w:lastRenderedPageBreak/>
+        <w:t>model-based approach, straight from the development phase. The wear effect that rain has on automotive sensors also needs to be replicated</w:t>
+      </w:r>
+      <w:r>
+        <w:t xml:space="preserve"> in these simulation environments.</w:t>
+      </w:r>
+      <w:r>
+        <w:t xml:space="preserve"> Luckily, Hasirlioglu and R</w:t>
+      </w:r>
+      <w:r>
+        <w:t>ie</w:t>
+      </w:r>
+      <w:r>
+        <w:t>ner offered came up with a solution</w:t>
+      </w:r>
+      <w:r>
+        <w:t xml:space="preserve">: they used a mathematical model to </w:t>
+      </w:r>
+      <w:r>
+        <w:t>simulate raindrops</w:t>
+      </w:r>
+      <w:r>
+        <w:t>, and ultimately distribute them over the sensor’s field of view, also done in a simulated environment</w:t>
+      </w:r>
+      <w:r>
+        <w:t>. The mathematical model they used</w:t>
+      </w:r>
+      <w:r>
+        <w:t xml:space="preserve"> is the three-parameter lognormal distribution:</w:t>
+      </w:r>
+    </w:p>
+    <w:tbl>
+      <w:tblPr>
+        <w:tblW w:w="10467" w:type="dxa"/>
+        <w:jc w:val="center"/>
+        <w:tblCellMar>
+          <w:left w:w="0" w:type="dxa"/>
+          <w:right w:w="0" w:type="dxa"/>
+        </w:tblCellMar>
+        <w:tblLook w:val="04A0" w:firstRow="1" w:lastRow="0" w:firstColumn="1" w:lastColumn="0" w:noHBand="0" w:noVBand="1"/>
+      </w:tblPr>
+      <w:tblGrid>
+        <w:gridCol w:w="10036"/>
+        <w:gridCol w:w="431"/>
+      </w:tblGrid>
+      <w:tr>
+        <w:trPr>
+          <w:jc w:val="center"/>
+        </w:trPr>
+        <w:tc>
+          <w:tcPr>
+            <w:tcW w:w="10036" w:type="dxa"/>
+          </w:tcPr>
+          <w:p>
+            <w:pPr>
+              <w:pStyle w:val="MDPI39equation"/>
+            </w:pPr>
+            <w:r>
+              <w:t xml:space="preserve">N(D) = </w:t>
+            </w:r>
+            <m:oMath>
+              <m:f>
+                <m:fPr>
+                  <m:ctrlPr>
+                    <w:rPr>
+                      <w:rFonts w:ascii="Cambria Math" w:hAnsi="Cambria Math"/>
+                      <w:i/>
+                      <w:sz w:val="24"/>
+                      <w:szCs w:val="28"/>
+                      <w:vertAlign w:val="subscript"/>
+                    </w:rPr>
+                  </m:ctrlPr>
+                </m:fPr>
+                <m:num>
+                  <m:sSub>
+                    <m:sSubPr>
+                      <m:ctrlPr>
+                        <w:rPr>
+                          <w:rFonts w:ascii="Cambria Math" w:hAnsi="Cambria Math"/>
+                          <w:i/>
+                          <w:sz w:val="24"/>
+                          <w:szCs w:val="28"/>
+                          <w:vertAlign w:val="subscript"/>
+                        </w:rPr>
+                      </m:ctrlPr>
+                    </m:sSubPr>
+                    <m:e>
+                      <m:r>
+                        <w:rPr>
+                          <w:rFonts w:ascii="Cambria Math" w:hAnsi="Cambria Math"/>
+                          <w:sz w:val="24"/>
+                          <w:szCs w:val="28"/>
+                          <w:vertAlign w:val="subscript"/>
+                        </w:rPr>
+                        <m:t>N</m:t>
+                      </m:r>
+                    </m:e>
+                    <m:sub>
+                      <m:r>
+                        <w:rPr>
+                          <w:rFonts w:ascii="Cambria Math" w:hAnsi="Cambria Math"/>
+                          <w:sz w:val="24"/>
+                          <w:szCs w:val="28"/>
+                          <w:vertAlign w:val="subscript"/>
+                        </w:rPr>
+                        <m:t>T</m:t>
+                      </m:r>
+                    </m:sub>
+                  </m:sSub>
+                </m:num>
+                <m:den>
+                  <m:r>
+                    <m:rPr>
+                      <m:sty m:val="p"/>
+                    </m:rPr>
+                    <w:rPr>
+                      <w:rFonts w:ascii="Cambria Math" w:hAnsi="Cambria Math" w:hint="eastAsia"/>
+                      <w:sz w:val="24"/>
+                      <w:szCs w:val="28"/>
+                    </w:rPr>
+                    <m:t>√</m:t>
+                  </m:r>
+                  <m:r>
+                    <m:rPr>
+                      <m:sty m:val="p"/>
+                    </m:rPr>
+                    <w:rPr>
+                      <w:rFonts w:ascii="Cambria Math" w:hAnsi="Cambria Math"/>
+                      <w:sz w:val="24"/>
+                      <w:szCs w:val="28"/>
+                    </w:rPr>
+                    <m:t>2π ln(σ)D</m:t>
+                  </m:r>
+                </m:den>
+              </m:f>
+            </m:oMath>
+            <w:r>
+              <w:t xml:space="preserve"> exp</w:t>
+            </w:r>
+            <w:r>
+              <w:t>(</w:t>
+            </w:r>
+            <m:oMath>
+              <m:f>
+                <m:fPr>
+                  <m:ctrlPr>
+                    <w:rPr>
+                      <w:rFonts w:ascii="Cambria Math" w:hAnsi="Cambria Math"/>
+                      <w:i/>
+                      <w:sz w:val="24"/>
+                      <w:szCs w:val="28"/>
+                    </w:rPr>
+                  </m:ctrlPr>
+                </m:fPr>
+                <m:num>
+                  <m:sSup>
+                    <m:sSupPr>
+                      <m:ctrlPr>
+                        <w:rPr>
+                          <w:rFonts w:ascii="Cambria Math" w:hAnsi="Cambria Math"/>
+                          <w:sz w:val="24"/>
+                          <w:szCs w:val="28"/>
+                        </w:rPr>
+                      </m:ctrlPr>
+                    </m:sSupPr>
+                    <m:e>
+                      <m:r>
+                        <m:rPr>
+                          <m:sty m:val="p"/>
+                        </m:rPr>
+                        <w:rPr>
+                          <w:rFonts w:ascii="Cambria Math" w:hAnsi="Cambria Math" w:cs="Palatino Linotype"/>
+                          <w:sz w:val="24"/>
+                          <w:szCs w:val="28"/>
+                        </w:rPr>
+                        <m:t>-</m:t>
+                      </m:r>
+                      <m:r>
+                        <m:rPr>
+                          <m:sty m:val="p"/>
+                        </m:rPr>
+                        <w:rPr>
+                          <w:rFonts w:ascii="Cambria Math" w:hAnsi="Cambria Math"/>
+                          <w:sz w:val="24"/>
+                          <w:szCs w:val="28"/>
+                        </w:rPr>
+                        <m:t xml:space="preserve"> ln</m:t>
+                      </m:r>
+                    </m:e>
+                    <m:sup>
+                      <m:r>
+                        <w:rPr>
+                          <w:rFonts w:ascii="Cambria Math" w:hAnsi="Cambria Math"/>
+                          <w:sz w:val="24"/>
+                          <w:szCs w:val="28"/>
+                        </w:rPr>
+                        <m:t>2</m:t>
+                      </m:r>
+                    </m:sup>
+                  </m:sSup>
+                  <m:r>
+                    <m:rPr>
+                      <m:sty m:val="p"/>
+                    </m:rPr>
+                    <w:rPr>
+                      <w:rFonts w:ascii="Cambria Math" w:hAnsi="Cambria Math"/>
+                      <w:sz w:val="24"/>
+                      <w:szCs w:val="28"/>
+                    </w:rPr>
+                    <m:t>(D/</m:t>
+                  </m:r>
+                  <m:sSub>
+                    <m:sSubPr>
+                      <m:ctrlPr>
+                        <w:rPr>
+                          <w:rFonts w:ascii="Cambria Math" w:hAnsi="Cambria Math"/>
+                          <w:sz w:val="24"/>
+                          <w:szCs w:val="28"/>
+                        </w:rPr>
+                      </m:ctrlPr>
+                    </m:sSubPr>
+                    <m:e>
+                      <m:r>
+                        <w:rPr>
+                          <w:rFonts w:ascii="Cambria Math" w:hAnsi="Cambria Math"/>
+                          <w:sz w:val="24"/>
+                          <w:szCs w:val="28"/>
+                        </w:rPr>
+                        <m:t>D</m:t>
+                      </m:r>
+                    </m:e>
+                    <m:sub>
+                      <m:r>
+                        <w:rPr>
+                          <w:rFonts w:ascii="Cambria Math" w:hAnsi="Cambria Math"/>
+                          <w:sz w:val="24"/>
+                          <w:szCs w:val="28"/>
+                        </w:rPr>
+                        <m:t>g</m:t>
+                      </m:r>
+                    </m:sub>
+                  </m:sSub>
+                  <m:r>
+                    <m:rPr>
+                      <m:sty m:val="p"/>
+                    </m:rPr>
+                    <w:rPr>
+                      <w:rFonts w:ascii="Cambria Math" w:hAnsi="Cambria Math"/>
+                      <w:sz w:val="24"/>
+                      <w:szCs w:val="28"/>
+                    </w:rPr>
+                    <m:t>)</m:t>
+                  </m:r>
+                </m:num>
+                <m:den>
+                  <m:r>
+                    <m:rPr>
+                      <m:sty m:val="p"/>
+                    </m:rPr>
+                    <w:rPr>
+                      <w:rFonts w:ascii="Cambria Math" w:hAnsi="Cambria Math"/>
+                      <w:sz w:val="24"/>
+                      <w:szCs w:val="28"/>
+                    </w:rPr>
+                    <m:t xml:space="preserve">2 </m:t>
+                  </m:r>
+                  <m:sSup>
+                    <m:sSupPr>
+                      <m:ctrlPr>
+                        <w:rPr>
+                          <w:rFonts w:ascii="Cambria Math" w:hAnsi="Cambria Math"/>
+                          <w:sz w:val="24"/>
+                          <w:szCs w:val="28"/>
+                        </w:rPr>
+                      </m:ctrlPr>
+                    </m:sSupPr>
+                    <m:e>
+                      <m:r>
+                        <w:rPr>
+                          <w:rFonts w:ascii="Cambria Math" w:hAnsi="Cambria Math"/>
+                          <w:sz w:val="24"/>
+                          <w:szCs w:val="28"/>
+                        </w:rPr>
+                        <m:t>ln</m:t>
+                      </m:r>
+                    </m:e>
+                    <m:sup>
+                      <m:r>
+                        <w:rPr>
+                          <w:rFonts w:ascii="Cambria Math" w:hAnsi="Cambria Math"/>
+                          <w:sz w:val="24"/>
+                          <w:szCs w:val="28"/>
+                        </w:rPr>
+                        <m:t>2</m:t>
+                      </m:r>
+                    </m:sup>
+                  </m:sSup>
+                  <m:r>
+                    <m:rPr>
+                      <m:sty m:val="p"/>
+                    </m:rPr>
+                    <w:rPr>
+                      <w:rFonts w:ascii="Cambria Math" w:hAnsi="Cambria Math"/>
+                      <w:sz w:val="24"/>
+                      <w:szCs w:val="28"/>
+                    </w:rPr>
+                    <m:t>(σ)</m:t>
+                  </m:r>
+                </m:den>
+              </m:f>
+            </m:oMath>
+            <w:r>
+              <w:rPr>
+                <w:sz w:val="24"/>
+                <w:szCs w:val="28"/>
+              </w:rPr>
+              <w:t>)</w:t>
+            </w:r>
+            <w:r>
+              <w:rPr>
+                <w:sz w:val="24"/>
+                <w:szCs w:val="28"/>
+              </w:rPr>
+              <w:t>,</w:t>
+            </w:r>
+          </w:p>
+        </w:tc>
+        <w:tc>
+          <w:tcPr>
+            <w:tcW w:w="431" w:type="dxa"/>
+            <w:vAlign w:val="center"/>
+          </w:tcPr>
+          <w:p>
+            <w:pPr>
+              <w:pStyle w:val="MDPI3aequationnumber"/>
+              <w:spacing w:line="260" w:lineRule="atLeast"/>
+            </w:pPr>
+            <w:r>
+              <w:t>(</w:t>
+            </w:r>
+            <w:r>
+              <w:t>1</w:t>
+            </w:r>
+            <w:r>
+              <w:t>)</w:t>
+            </w:r>
+          </w:p>
+        </w:tc>
+      </w:tr>
+    </w:tbl>
+    <w:p>
+      <w:pPr>
+        <w:pStyle w:val="MDPI31text"/>
+        <w:ind w:left="510" w:firstLine="0"/>
+      </w:pPr>
+      <w:r>
+        <w:t xml:space="preserve">where </w:t>
+      </w:r>
+      <m:oMath>
+        <m:sSub>
+          <m:sSubPr>
+            <m:ctrlPr>
+              <w:rPr>
+                <w:rFonts w:ascii="Cambria Math" w:hAnsi="Cambria Math"/>
+                <w:i/>
+                <w:sz w:val="24"/>
+                <w:szCs w:val="28"/>
+                <w:vertAlign w:val="subscript"/>
+              </w:rPr>
+            </m:ctrlPr>
+          </m:sSubPr>
+          <m:e>
+            <m:r>
+              <w:rPr>
+                <w:rFonts w:ascii="Cambria Math" w:hAnsi="Cambria Math"/>
+                <w:sz w:val="24"/>
+                <w:szCs w:val="28"/>
+                <w:vertAlign w:val="subscript"/>
+              </w:rPr>
+              <m:t>N</m:t>
+            </m:r>
+          </m:e>
+          <m:sub>
+            <m:r>
+              <w:rPr>
+                <w:rFonts w:ascii="Cambria Math" w:hAnsi="Cambria Math"/>
+                <w:sz w:val="24"/>
+                <w:szCs w:val="28"/>
+                <w:vertAlign w:val="subscript"/>
+              </w:rPr>
+              <m:t>T</m:t>
+            </m:r>
+          </m:sub>
+        </m:sSub>
+      </m:oMath>
+      <w:r>
+        <w:rPr>
+          <w:sz w:val="24"/>
+          <w:szCs w:val="28"/>
+          <w:vertAlign w:val="subscript"/>
+        </w:rPr>
+        <w:t xml:space="preserve"> </w:t>
+      </w:r>
+      <w:r>
+        <w:t>i</w:t>
+      </w:r>
+      <w:r>
+        <w:t>s the total drop number per unit volume (m</w:t>
+      </w:r>
+      <w:r>
+        <w:rPr>
+          <w:vertAlign w:val="superscript"/>
+        </w:rPr>
+        <w:t>3</w:t>
+      </w:r>
+      <w:r>
+        <w:t>)</w:t>
+      </w:r>
+      <w:r>
+        <w:t>,</w:t>
+      </w:r>
+      <w:r>
+        <w:t xml:space="preserve"> </w:t>
+      </w:r>
+      <m:oMath>
+        <m:sSub>
+          <m:sSubPr>
+            <m:ctrlPr>
+              <w:rPr>
+                <w:rFonts w:ascii="Cambria Math" w:hAnsi="Cambria Math"/>
+                <w:sz w:val="24"/>
+                <w:szCs w:val="28"/>
+              </w:rPr>
+            </m:ctrlPr>
+          </m:sSubPr>
+          <m:e>
+            <m:r>
+              <w:rPr>
+                <w:rFonts w:ascii="Cambria Math" w:hAnsi="Cambria Math"/>
+                <w:sz w:val="24"/>
+                <w:szCs w:val="28"/>
+              </w:rPr>
+              <m:t>D</m:t>
+            </m:r>
+          </m:e>
+          <m:sub>
+            <m:r>
+              <w:rPr>
+                <w:rFonts w:ascii="Cambria Math" w:hAnsi="Cambria Math"/>
+                <w:sz w:val="24"/>
+                <w:szCs w:val="28"/>
+              </w:rPr>
+              <m:t>g</m:t>
+            </m:r>
+          </m:sub>
+        </m:sSub>
+      </m:oMath>
+      <w:r>
+        <w:rPr>
+          <w:sz w:val="24"/>
+          <w:szCs w:val="28"/>
+        </w:rPr>
+        <w:t xml:space="preserve"> </w:t>
+      </w:r>
+      <w:r>
+        <w:t>is the geometric mean diameter in mm</w:t>
+      </w:r>
+      <w:r>
+        <w:t>, and σ the</w:t>
+      </w:r>
+      <w:r>
+        <w:t xml:space="preserve"> </w:t>
+      </w:r>
+      <w:r>
+        <w:t xml:space="preserve">standard deviation of </w:t>
+      </w:r>
+      <w:r>
+        <w:rPr>
+          <w:i/>
+          <w:iCs/>
+        </w:rPr>
+        <w:t>D</w:t>
+      </w:r>
+      <w:r>
+        <w:t>. For their experiment, they considered the following approximations for these parameters:</w:t>
+      </w:r>
+    </w:p>
+    <w:p>
+      <w:pPr>
+        <w:pStyle w:val="MDPI31text"/>
+        <w:ind w:left="510"/>
+      </w:pPr>
+      <w:r>
+        <w:t xml:space="preserve">                                    </w:t>
+      </w:r>
+    </w:p>
+    <w:tbl>
+      <w:tblPr>
+        <w:tblW w:w="10467" w:type="dxa"/>
+        <w:jc w:val="center"/>
+        <w:tblCellMar>
+          <w:left w:w="0" w:type="dxa"/>
+          <w:right w:w="0" w:type="dxa"/>
+        </w:tblCellMar>
+        <w:tblLook w:val="04A0" w:firstRow="1" w:lastRow="0" w:firstColumn="1" w:lastColumn="0" w:noHBand="0" w:noVBand="1"/>
+      </w:tblPr>
+      <w:tblGrid>
+        <w:gridCol w:w="10036"/>
+        <w:gridCol w:w="431"/>
+      </w:tblGrid>
+      <w:tr>
+        <w:trPr>
+          <w:jc w:val="center"/>
+        </w:trPr>
+        <w:tc>
+          <w:tcPr>
+            <w:tcW w:w="10036" w:type="dxa"/>
+          </w:tcPr>
+          <w:p>
+            <w:pPr>
+              <w:pStyle w:val="MDPI39equation"/>
+            </w:pPr>
+            <m:oMath>
+              <m:r>
+                <m:rPr>
+                  <m:sty m:val="p"/>
+                </m:rPr>
+                <w:rPr>
+                  <w:rFonts w:ascii="Cambria Math" w:hAnsi="Cambria Math"/>
+                  <w:sz w:val="24"/>
+                  <w:szCs w:val="28"/>
+                </w:rPr>
+                <m:t>σ</m:t>
+              </m:r>
+              <m:r>
+                <m:rPr>
+                  <m:sty m:val="p"/>
+                </m:rPr>
+                <w:rPr>
+                  <w:rFonts w:ascii="Cambria Math" w:hAnsi="Cambria Math"/>
+                  <w:sz w:val="24"/>
+                  <w:szCs w:val="28"/>
+                </w:rPr>
+                <m:t>=1.43-3*</m:t>
+              </m:r>
+              <m:sSup>
+                <m:sSupPr>
+                  <m:ctrlPr>
+                    <w:rPr>
+                      <w:rFonts w:ascii="Cambria Math" w:hAnsi="Cambria Math"/>
+                      <w:sz w:val="24"/>
+                      <w:szCs w:val="28"/>
+                    </w:rPr>
+                  </m:ctrlPr>
+                </m:sSupPr>
+                <m:e>
+                  <m:r>
+                    <m:rPr>
+                      <m:sty m:val="p"/>
+                    </m:rPr>
+                    <w:rPr>
+                      <w:rFonts w:ascii="Cambria Math" w:hAnsi="Cambria Math"/>
+                      <w:sz w:val="24"/>
+                      <w:szCs w:val="28"/>
+                    </w:rPr>
+                    <m:t>10</m:t>
+                  </m:r>
+                </m:e>
+                <m:sup>
+                  <m:r>
+                    <w:rPr>
+                      <w:rFonts w:ascii="Cambria Math" w:hAnsi="Cambria Math"/>
+                      <w:sz w:val="24"/>
+                      <w:szCs w:val="28"/>
+                    </w:rPr>
+                    <m:t>-4</m:t>
+                  </m:r>
+                </m:sup>
+              </m:sSup>
+              <m:r>
+                <w:rPr>
+                  <w:rFonts w:ascii="Cambria Math" w:hAnsi="Cambria Math"/>
+                  <w:sz w:val="24"/>
+                  <w:szCs w:val="28"/>
+                </w:rPr>
+                <m:t>*R</m:t>
+              </m:r>
+            </m:oMath>
+            <w:r>
+              <w:rPr>
+                <w:sz w:val="24"/>
+                <w:szCs w:val="28"/>
+              </w:rPr>
+              <w:t xml:space="preserve"> </w:t>
+            </w:r>
+          </w:p>
+        </w:tc>
+        <w:tc>
+          <w:tcPr>
+            <w:tcW w:w="431" w:type="dxa"/>
+            <w:vAlign w:val="center"/>
+          </w:tcPr>
+          <w:p>
+            <w:pPr>
+              <w:pStyle w:val="MDPI3aequationnumber"/>
+              <w:spacing w:line="260" w:lineRule="atLeast"/>
+            </w:pPr>
+            <w:r>
+              <w:t>(</w:t>
+            </w:r>
+            <w:r>
+              <w:t>2</w:t>
+            </w:r>
+            <w:r>
+              <w:t>)</w:t>
+            </w:r>
+          </w:p>
+        </w:tc>
+      </w:tr>
+      <w:tr>
+        <w:trPr>
+          <w:jc w:val="center"/>
+        </w:trPr>
+        <w:tc>
+          <w:tcPr>
+            <w:tcW w:w="10036" w:type="dxa"/>
+          </w:tcPr>
+          <w:p>
+            <w:pPr>
+              <w:pStyle w:val="MDPI39equation"/>
+            </w:pPr>
+            <m:oMathPara>
+              <m:oMath>
+                <m:sSub>
+                  <m:sSubPr>
+                    <m:ctrlPr>
+                      <w:rPr>
+                        <w:rFonts w:ascii="Cambria Math" w:hAnsi="Cambria Math"/>
+                        <w:i/>
+                        <w:sz w:val="24"/>
+                        <w:szCs w:val="28"/>
+                        <w:vertAlign w:val="subscript"/>
+                      </w:rPr>
+                    </m:ctrlPr>
+                  </m:sSubPr>
+                  <m:e>
+                    <m:r>
+                      <w:rPr>
+                        <w:rFonts w:ascii="Cambria Math" w:hAnsi="Cambria Math"/>
+                        <w:sz w:val="24"/>
+                        <w:szCs w:val="28"/>
+                        <w:vertAlign w:val="subscript"/>
+                      </w:rPr>
+                      <m:t>N</m:t>
+                    </m:r>
+                  </m:e>
+                  <m:sub>
+                    <m:r>
+                      <w:rPr>
+                        <w:rFonts w:ascii="Cambria Math" w:hAnsi="Cambria Math"/>
+                        <w:sz w:val="24"/>
+                        <w:szCs w:val="28"/>
+                        <w:vertAlign w:val="subscript"/>
+                      </w:rPr>
+                      <m:t>T</m:t>
+                    </m:r>
+                  </m:sub>
+                </m:sSub>
+                <m:r>
+                  <w:rPr>
+                    <w:rFonts w:ascii="Cambria Math" w:hAnsi="Cambria Math"/>
+                    <w:sz w:val="24"/>
+                    <w:szCs w:val="28"/>
+                    <w:vertAlign w:val="subscript"/>
+                  </w:rPr>
+                  <m:t>=172*</m:t>
+                </m:r>
+                <m:sSup>
+                  <m:sSupPr>
+                    <m:ctrlPr>
+                      <w:rPr>
+                        <w:rFonts w:ascii="Cambria Math" w:hAnsi="Cambria Math"/>
+                        <w:i/>
+                        <w:sz w:val="24"/>
+                        <w:szCs w:val="28"/>
+                        <w:vertAlign w:val="subscript"/>
+                      </w:rPr>
+                    </m:ctrlPr>
+                  </m:sSupPr>
+                  <m:e>
+                    <m:r>
+                      <w:rPr>
+                        <w:rFonts w:ascii="Cambria Math" w:hAnsi="Cambria Math"/>
+                        <w:sz w:val="24"/>
+                        <w:szCs w:val="28"/>
+                        <w:vertAlign w:val="subscript"/>
+                      </w:rPr>
+                      <m:t>R</m:t>
+                    </m:r>
+                  </m:e>
+                  <m:sup>
+                    <m:r>
+                      <w:rPr>
+                        <w:rFonts w:ascii="Cambria Math" w:hAnsi="Cambria Math"/>
+                        <w:sz w:val="24"/>
+                        <w:szCs w:val="28"/>
+                        <w:vertAlign w:val="subscript"/>
+                      </w:rPr>
+                      <m:t>0.22</m:t>
+                    </m:r>
+                  </m:sup>
+                </m:sSup>
+              </m:oMath>
+            </m:oMathPara>
+          </w:p>
+        </w:tc>
+        <w:tc>
+          <w:tcPr>
+            <w:tcW w:w="431" w:type="dxa"/>
+            <w:vAlign w:val="center"/>
+          </w:tcPr>
+          <w:p>
+            <w:pPr>
+              <w:pStyle w:val="MDPI3aequationnumber"/>
+              <w:spacing w:line="260" w:lineRule="atLeast"/>
+            </w:pPr>
+            <w:r>
+              <w:t>(</w:t>
+            </w:r>
+            <w:r>
+              <w:t>3</w:t>
+            </w:r>
+            <w:r>
+              <w:t>)</w:t>
+            </w:r>
+          </w:p>
+        </w:tc>
+      </w:tr>
+      <w:tr>
+        <w:trPr>
+          <w:jc w:val="center"/>
+        </w:trPr>
+        <w:tc>
+          <w:tcPr>
+            <w:tcW w:w="10036" w:type="dxa"/>
+          </w:tcPr>
+          <w:p>
+            <w:pPr>
+              <w:pStyle w:val="MDPI39equation"/>
+              <w:rPr>
+                <w:rFonts w:ascii="Cambria Math" w:hAnsi="Cambria Math"/>
+                <w:sz w:val="24"/>
+                <w:szCs w:val="28"/>
+                <w:vertAlign w:val="subscript"/>
+                <w:oMath/>
+              </w:rPr>
+            </w:pPr>
+            <m:oMathPara>
+              <m:oMath>
+                <m:sSub>
+                  <m:sSubPr>
+                    <m:ctrlPr>
+                      <w:rPr>
+                        <w:rFonts w:ascii="Cambria Math" w:hAnsi="Cambria Math"/>
+                        <w:sz w:val="24"/>
+                        <w:szCs w:val="28"/>
+                      </w:rPr>
+                    </m:ctrlPr>
+                  </m:sSubPr>
+                  <m:e>
+                    <m:r>
+                      <w:rPr>
+                        <w:rFonts w:ascii="Cambria Math" w:hAnsi="Cambria Math"/>
+                        <w:sz w:val="24"/>
+                        <w:szCs w:val="28"/>
+                      </w:rPr>
+                      <m:t>D</m:t>
+                    </m:r>
+                  </m:e>
+                  <m:sub>
+                    <m:r>
+                      <w:rPr>
+                        <w:rFonts w:ascii="Cambria Math" w:hAnsi="Cambria Math"/>
+                        <w:sz w:val="24"/>
+                        <w:szCs w:val="28"/>
+                      </w:rPr>
+                      <m:t>g</m:t>
+                    </m:r>
+                  </m:sub>
+                </m:sSub>
+                <m:r>
+                  <w:rPr>
+                    <w:rFonts w:ascii="Cambria Math" w:hAnsi="Cambria Math"/>
+                    <w:sz w:val="24"/>
+                    <w:szCs w:val="28"/>
+                    <w:vertAlign w:val="subscript"/>
+                  </w:rPr>
+                  <m:t>=</m:t>
+                </m:r>
+                <m:r>
+                  <w:rPr>
+                    <w:rFonts w:ascii="Cambria Math" w:hAnsi="Cambria Math"/>
+                    <w:sz w:val="24"/>
+                    <w:szCs w:val="28"/>
+                    <w:vertAlign w:val="subscript"/>
+                  </w:rPr>
+                  <m:t>0.</m:t>
+                </m:r>
+                <m:r>
+                  <w:rPr>
+                    <w:rFonts w:ascii="Cambria Math" w:hAnsi="Cambria Math"/>
+                    <w:sz w:val="24"/>
+                    <w:szCs w:val="28"/>
+                    <w:vertAlign w:val="subscript"/>
+                  </w:rPr>
+                  <m:t>72*</m:t>
+                </m:r>
+                <m:sSup>
+                  <m:sSupPr>
+                    <m:ctrlPr>
+                      <w:rPr>
+                        <w:rFonts w:ascii="Cambria Math" w:hAnsi="Cambria Math"/>
+                        <w:i/>
+                        <w:sz w:val="24"/>
+                        <w:szCs w:val="28"/>
+                        <w:vertAlign w:val="subscript"/>
+                      </w:rPr>
+                    </m:ctrlPr>
+                  </m:sSupPr>
+                  <m:e>
+                    <m:r>
+                      <w:rPr>
+                        <w:rFonts w:ascii="Cambria Math" w:hAnsi="Cambria Math"/>
+                        <w:sz w:val="24"/>
+                        <w:szCs w:val="28"/>
+                        <w:vertAlign w:val="subscript"/>
+                      </w:rPr>
+                      <m:t>R</m:t>
+                    </m:r>
+                  </m:e>
+                  <m:sup>
+                    <m:r>
+                      <w:rPr>
+                        <w:rFonts w:ascii="Cambria Math" w:hAnsi="Cambria Math"/>
+                        <w:sz w:val="24"/>
+                        <w:szCs w:val="28"/>
+                        <w:vertAlign w:val="subscript"/>
+                      </w:rPr>
+                      <m:t>0.2</m:t>
+                    </m:r>
+                    <m:r>
+                      <w:rPr>
+                        <w:rFonts w:ascii="Cambria Math" w:hAnsi="Cambria Math"/>
+                        <w:sz w:val="24"/>
+                        <w:szCs w:val="28"/>
+                        <w:vertAlign w:val="subscript"/>
+                      </w:rPr>
+                      <m:t>3</m:t>
+                    </m:r>
+                  </m:sup>
+                </m:sSup>
+              </m:oMath>
+            </m:oMathPara>
+          </w:p>
+        </w:tc>
+        <w:tc>
+          <w:tcPr>
+            <w:tcW w:w="431" w:type="dxa"/>
+            <w:vAlign w:val="center"/>
+          </w:tcPr>
+          <w:p>
+            <w:pPr>
+              <w:pStyle w:val="MDPI3aequationnumber"/>
+              <w:spacing w:line="260" w:lineRule="atLeast"/>
+            </w:pPr>
+            <w:r>
+              <w:t>(</w:t>
+            </w:r>
+            <w:r>
+              <w:t>4</w:t>
+            </w:r>
+            <w:r>
+              <w:t>)</w:t>
+            </w:r>
+          </w:p>
+        </w:tc>
+      </w:tr>
+    </w:tbl>
+    <w:p>
+      <w:pPr>
+        <w:pStyle w:val="MDPI31text"/>
+        <w:ind w:left="0" w:firstLine="0"/>
+      </w:pPr>
+      <w:r>
+        <w:t xml:space="preserve">  </w:t>
+      </w:r>
+      <w:r>
+        <w:tab/>
+        <w:t xml:space="preserve">where R is the rain intensity </w:t>
+      </w:r>
+      <w:r>
+        <w:t>in mm/h.</w:t>
+      </w:r>
+    </w:p>
+    <w:p>
+      <w:pPr>
+        <w:pStyle w:val="MDPI31text"/>
+        <w:ind w:left="0" w:firstLine="0"/>
+      </w:pPr>
+    </w:p>
+    <w:p>
+      <w:pPr>
+        <w:pStyle w:val="MDPI31text"/>
+        <w:tabs>
+          <w:tab w:val="left" w:pos="9180"/>
+        </w:tabs>
+        <w:ind w:left="510" w:firstLine="0"/>
+      </w:pPr>
+      <w:r>
+        <w:rPr>
+          <w:noProof/>
+        </w:rPr>
+        <w:drawing>
+          <wp:anchor distT="0" distB="0" distL="114300" distR="114300" simplePos="0" relativeHeight="251658240" behindDoc="0" locked="0" layoutInCell="1" allowOverlap="1" wp14:anchorId="3F173D95" wp14:editId="6C19A24A">
+            <wp:simplePos x="0" y="0"/>
+            <wp:positionH relativeFrom="column">
+              <wp:posOffset>4762500</wp:posOffset>
+            </wp:positionH>
+            <wp:positionV relativeFrom="paragraph">
+              <wp:posOffset>71755</wp:posOffset>
+            </wp:positionV>
+            <wp:extent cx="1724025" cy="1095375"/>
+            <wp:effectExtent l="0" t="0" r="0" b="0"/>
+            <wp:wrapNone/>
+            <wp:docPr id="10" name="Picture 1"/>
+            <wp:cNvGraphicFramePr>
+              <a:graphicFrameLocks xmlns:a="http://schemas.openxmlformats.org/drawingml/2006/main" noChangeAspect="1"/>
+            </wp:cNvGraphicFramePr>
+            <a:graphic xmlns:a="http://schemas.openxmlformats.org/drawingml/2006/main">
+              <a:graphicData uri="http://schemas.openxmlformats.org/drawingml/2006/picture">
+                <pic:pic xmlns:pic="http://schemas.openxmlformats.org/drawingml/2006/picture">
+                  <pic:nvPicPr>
+                    <pic:cNvPr id="10" name="Picture 1"/>
+                    <pic:cNvPicPr>
+                      <a:picLocks noChangeAspect="1" noChangeArrowheads="1"/>
+                    </pic:cNvPicPr>
+                  </pic:nvPicPr>
+                  <pic:blipFill>
+                    <a:blip r:embed="rId8" cstate="print">
+                      <a:extLst>
+                        <a:ext uri="{28A0092B-C50C-407E-A947-70E740481C1C}">
+                          <a14:useLocalDpi xmlns:a14="http://schemas.microsoft.com/office/drawing/2010/main" val="0"/>
+                        </a:ext>
+                      </a:extLst>
+                    </a:blip>
+                    <a:stretch>
+                      <a:fillRect/>
+                    </a:stretch>
+                  </pic:blipFill>
+                  <pic:spPr bwMode="auto">
+                    <a:xfrm>
+                      <a:off x="0" y="0"/>
+                      <a:ext cx="1724025" cy="1095375"/>
+                    </a:xfrm>
+                    <a:prstGeom prst="rect">
+                      <a:avLst/>
+                    </a:prstGeom>
+                    <a:solidFill>
+                      <a:srgbClr val="FFFFFF"/>
+                    </a:solidFill>
+                    <a:ln>
+                      <a:noFill/>
+                    </a:ln>
+                  </pic:spPr>
+                </pic:pic>
+              </a:graphicData>
+            </a:graphic>
+            <wp14:sizeRelH relativeFrom="page">
+              <wp14:pctWidth>0</wp14:pctWidth>
+            </wp14:sizeRelH>
+            <wp14:sizeRelV relativeFrom="page">
+              <wp14:pctHeight>0</wp14:pctHeight>
+            </wp14:sizeRelV>
+          </wp:anchor>
+        </w:drawing>
+      </w:r>
+      <w:r>
+        <w:rPr>
+          <w:noProof/>
+        </w:rPr>
+        <w:drawing>
+          <wp:anchor distT="0" distB="0" distL="114300" distR="114300" simplePos="0" relativeHeight="251656192" behindDoc="0" locked="0" layoutInCell="1" allowOverlap="1" wp14:anchorId="7A6C2051" wp14:editId="765DD446">
+            <wp:simplePos x="0" y="0"/>
+            <wp:positionH relativeFrom="column">
+              <wp:posOffset>2752725</wp:posOffset>
+            </wp:positionH>
+            <wp:positionV relativeFrom="paragraph">
+              <wp:posOffset>33655</wp:posOffset>
+            </wp:positionV>
+            <wp:extent cx="1847850" cy="1150620"/>
+            <wp:effectExtent l="0" t="0" r="0" b="0"/>
+            <wp:wrapNone/>
+            <wp:docPr id="9" name="Picture 1"/>
+            <wp:cNvGraphicFramePr>
+              <a:graphicFrameLocks xmlns:a="http://schemas.openxmlformats.org/drawingml/2006/main" noChangeAspect="1"/>
+            </wp:cNvGraphicFramePr>
+            <a:graphic xmlns:a="http://schemas.openxmlformats.org/drawingml/2006/main">
+              <a:graphicData uri="http://schemas.openxmlformats.org/drawingml/2006/picture">
+                <pic:pic xmlns:pic="http://schemas.openxmlformats.org/drawingml/2006/picture">
+                  <pic:nvPicPr>
+                    <pic:cNvPr id="9" name="Picture 1"/>
+                    <pic:cNvPicPr>
+                      <a:picLocks noChangeAspect="1" noChangeArrowheads="1"/>
+                    </pic:cNvPicPr>
+                  </pic:nvPicPr>
+                  <pic:blipFill>
+                    <a:blip r:embed="rId9" cstate="print">
+                      <a:extLst>
+                        <a:ext uri="{28A0092B-C50C-407E-A947-70E740481C1C}">
+                          <a14:useLocalDpi xmlns:a14="http://schemas.microsoft.com/office/drawing/2010/main" val="0"/>
+                        </a:ext>
+                      </a:extLst>
+                    </a:blip>
+                    <a:stretch>
+                      <a:fillRect/>
+                    </a:stretch>
+                  </pic:blipFill>
+                  <pic:spPr bwMode="auto">
+                    <a:xfrm>
+                      <a:off x="0" y="0"/>
+                      <a:ext cx="1847850" cy="1150620"/>
+                    </a:xfrm>
+                    <a:prstGeom prst="rect">
+                      <a:avLst/>
+                    </a:prstGeom>
+                    <a:solidFill>
+                      <a:srgbClr val="FFFFFF"/>
+                    </a:solidFill>
+                    <a:ln>
+                      <a:noFill/>
+                    </a:ln>
+                  </pic:spPr>
+                </pic:pic>
+              </a:graphicData>
+            </a:graphic>
+            <wp14:sizeRelH relativeFrom="page">
+              <wp14:pctWidth>0</wp14:pctWidth>
+            </wp14:sizeRelH>
+            <wp14:sizeRelV relativeFrom="page">
+              <wp14:pctHeight>0</wp14:pctHeight>
+            </wp14:sizeRelV>
+          </wp:anchor>
+        </w:drawing>
+      </w:r>
+      <w:r>
+        <w:rPr>
+          <w:noProof/>
+        </w:rPr>
+        <w:drawing>
+          <wp:inline distT="0" distB="0" distL="0" distR="0" wp14:anchorId="1654190F" wp14:editId="475AC324">
+            <wp:extent cx="2161540" cy="1435462"/>
+            <wp:effectExtent l="0" t="0" r="0" b="0"/>
+            <wp:docPr id="2" name="Picture 1"/>
+            <wp:cNvGraphicFramePr>
+              <a:graphicFrameLocks xmlns:a="http://schemas.openxmlformats.org/drawingml/2006/main" noChangeAspect="1"/>
+            </wp:cNvGraphicFramePr>
+            <a:graphic xmlns:a="http://schemas.openxmlformats.org/drawingml/2006/main">
+              <a:graphicData uri="http://schemas.openxmlformats.org/drawingml/2006/picture">
+                <pic:pic xmlns:pic="http://schemas.openxmlformats.org/drawingml/2006/picture">
+                  <pic:nvPicPr>
+                    <pic:cNvPr id="2" name="Picture 1"/>
+                    <pic:cNvPicPr>
+                      <a:picLocks noChangeAspect="1" noChangeArrowheads="1"/>
+                    </pic:cNvPicPr>
+                  </pic:nvPicPr>
+                  <pic:blipFill>
+                    <a:blip r:embed="rId10">
+                      <a:extLst>
+                        <a:ext uri="{28A0092B-C50C-407E-A947-70E740481C1C}">
+                          <a14:useLocalDpi xmlns:a14="http://schemas.microsoft.com/office/drawing/2010/main" val="0"/>
+                        </a:ext>
+                      </a:extLst>
+                    </a:blip>
+                    <a:stretch>
+                      <a:fillRect/>
+                    </a:stretch>
+                  </pic:blipFill>
+                  <pic:spPr bwMode="auto">
+                    <a:xfrm>
+                      <a:off x="0" y="0"/>
+                      <a:ext cx="2161540" cy="1435462"/>
+                    </a:xfrm>
+                    <a:prstGeom prst="rect">
+                      <a:avLst/>
+                    </a:prstGeom>
+                    <a:solidFill>
+                      <a:srgbClr val="FFFFFF"/>
+                    </a:solidFill>
+                    <a:ln>
+                      <a:noFill/>
+                    </a:ln>
+                  </pic:spPr>
+                </pic:pic>
+              </a:graphicData>
+            </a:graphic>
+          </wp:inline>
+        </w:drawing>
+      </w:r>
+      <w:r>
+        <w:tab/>
+      </w:r>
+    </w:p>
+    <w:p>
+      <w:pPr>
+        <w:pStyle w:val="MDPI51figurecaption"/>
+        <w:ind w:left="510"/>
+      </w:pPr>
+      <w:r>
+        <w:rPr>
+          <w:b/>
+        </w:rPr>
+        <w:t xml:space="preserve">Figure </w:t>
+      </w:r>
+      <w:r>
+        <w:rPr>
+          <w:b/>
+        </w:rPr>
+        <w:t>1</w:t>
+      </w:r>
+      <w:r>
+        <w:rPr>
+          <w:b/>
+        </w:rPr>
+        <w:t xml:space="preserve">. </w:t>
+      </w:r>
+      <w:r>
+        <w:t>FOV of each surround sensor including water drops. The left image represents the FOV of camera sensors, the center image the FOV of lidar</w:t>
+      </w:r>
+      <w:r>
+        <w:t xml:space="preserve"> </w:t>
+      </w:r>
+      <w:r>
+        <w:t>sensors, and the image on the right the FOV of radar sensors. The number or drops is reduced by a factor of 10 for better clarity and the diameters of th</w:t>
+      </w:r>
+      <w:r>
+        <w:t xml:space="preserve">e </w:t>
+      </w:r>
+      <w:r>
+        <w:t>drops are not considered.</w:t>
+      </w:r>
+    </w:p>
+    <w:p>
+      <w:pPr>
+        <w:pStyle w:val="MDPI51figurecaption"/>
+        <w:ind w:left="510"/>
+        <w:rPr>
+          <w:bCs/>
+        </w:rPr>
+      </w:pPr>
+      <w:r>
+        <w:rPr>
+          <w:bCs/>
+        </w:rPr>
+        <w:t>From this, they have generated rain volume by inserting equations 2-4 into 1, and assuming the R = 100 mm/h, they have achieved 1382 drops per cubic meter.</w:t>
+      </w:r>
+    </w:p>
+    <w:p>
+      <w:pPr>
+        <w:pStyle w:val="MDPI51figurecaption"/>
+        <w:ind w:left="510"/>
+        <w:rPr>
+          <w:bCs/>
+        </w:rPr>
+      </w:pPr>
+      <w:r>
+        <w:rPr>
+          <w:bCs/>
+        </w:rPr>
+        <w:t>For camera sensors they have generated noise based on the ray tracing technique, which creates a two-dimensional representation of a three-dimensional world.</w:t>
+      </w:r>
+      <w:r>
+        <w:rPr>
+          <w:bCs/>
+        </w:rPr>
+        <w:t xml:space="preserve"> This noise would then ultimately be applied to the camera lens, to replicate rain.</w:t>
+      </w:r>
+      <w:r>
+        <w:rPr>
+          <w:bCs/>
+        </w:rPr>
+        <w:t xml:space="preserve"> A similar method is also applied to the lidar sensors</w:t>
+      </w:r>
+      <w:r>
+        <w:rPr>
+          <w:bCs/>
+        </w:rPr>
+        <w:t>, but with an angle offset on the vertical axis</w:t>
+      </w:r>
+      <w:r>
+        <w:rPr>
+          <w:bCs/>
+        </w:rPr>
+        <w:t>, so multiple beams are distanced by each other to replicate a “curtain” of rain drops.</w:t>
+      </w:r>
+      <w:r>
+        <w:rPr>
+          <w:bCs/>
+        </w:rPr>
+        <w:t xml:space="preserve">(see figure </w:t>
+      </w:r>
+      <w:r>
+        <w:rPr>
+          <w:bCs/>
+        </w:rPr>
+        <w:t>2</w:t>
+      </w:r>
+      <w:r>
+        <w:rPr>
+          <w:bCs/>
+        </w:rPr>
+        <w:t xml:space="preserve">). For the radar sensors, </w:t>
+      </w:r>
+      <w:r>
+        <w:rPr>
+          <w:bCs/>
+        </w:rPr>
+        <w:t>they assumed that each radar beam interacts with each raindrop</w:t>
+      </w:r>
+      <w:r>
+        <w:rPr>
+          <w:bCs/>
+        </w:rPr>
+        <w:t xml:space="preserve">. </w:t>
+      </w:r>
+    </w:p>
+    <w:p>
+      <w:pPr>
+        <w:pStyle w:val="MDPI51figurecaption"/>
+        <w:ind w:left="510"/>
+        <w:rPr>
+          <w:bCs/>
+        </w:rPr>
+      </w:pPr>
+      <w:r>
+        <w:rPr>
+          <w:bCs/>
+        </w:rPr>
+        <w:drawing>
+          <wp:anchor distT="0" distB="0" distL="114300" distR="114300" simplePos="0" relativeHeight="251661312" behindDoc="0" locked="0" layoutInCell="1" allowOverlap="1" wp14:anchorId="4FBE9188" wp14:editId="69FFEC16">
+            <wp:simplePos x="0" y="0"/>
+            <wp:positionH relativeFrom="column">
+              <wp:posOffset>314325</wp:posOffset>
+            </wp:positionH>
+            <wp:positionV relativeFrom="paragraph">
+              <wp:posOffset>-2540</wp:posOffset>
+            </wp:positionV>
+            <wp:extent cx="6162675" cy="1617511"/>
+            <wp:effectExtent l="0" t="0" r="0" b="0"/>
+            <wp:wrapNone/>
+            <wp:docPr id="11" name="Picture 11" descr="Chart, bar chart&#10;&#10;Description automatically generated"/>
+            <wp:cNvGraphicFramePr>
+              <a:graphicFrameLocks xmlns:a="http://schemas.openxmlformats.org/drawingml/2006/main" noChangeAspect="1"/>
+            </wp:cNvGraphicFramePr>
+            <a:graphic xmlns:a="http://schemas.openxmlformats.org/drawingml/2006/main">
+              <a:graphicData uri="http://schemas.openxmlformats.org/drawingml/2006/picture">
+                <pic:pic xmlns:pic="http://schemas.openxmlformats.org/drawingml/2006/picture">
+                  <pic:nvPicPr>
+                    <pic:cNvPr id="11" name="Picture 11" descr="Chart, bar chart&#10;&#10;Description automatically generated"/>
+                    <pic:cNvPicPr/>
+                  </pic:nvPicPr>
+                  <pic:blipFill>
+                    <a:blip r:embed="rId11" cstate="print">
+                      <a:extLst>
+                        <a:ext uri="{28A0092B-C50C-407E-A947-70E740481C1C}">
+                          <a14:useLocalDpi xmlns:a14="http://schemas.microsoft.com/office/drawing/2010/main" val="0"/>
+                        </a:ext>
+                      </a:extLst>
+                    </a:blip>
+                    <a:stretch>
+                      <a:fillRect/>
+                    </a:stretch>
+                  </pic:blipFill>
+                  <pic:spPr>
+                    <a:xfrm>
+                      <a:off x="0" y="0"/>
+                      <a:ext cx="6162675" cy="1617511"/>
+                    </a:xfrm>
+                    <a:prstGeom prst="rect">
+                      <a:avLst/>
+                    </a:prstGeom>
+                  </pic:spPr>
+                </pic:pic>
+              </a:graphicData>
+            </a:graphic>
+            <wp14:sizeRelH relativeFrom="page">
+              <wp14:pctWidth>0</wp14:pctWidth>
+            </wp14:sizeRelH>
+            <wp14:sizeRelV relativeFrom="page">
+              <wp14:pctHeight>0</wp14:pctHeight>
+            </wp14:sizeRelV>
+          </wp:anchor>
+        </w:drawing>
+      </w:r>
+    </w:p>
+    <w:p>
+      <w:pPr>
+        <w:pStyle w:val="MDPI51figurecaption"/>
+        <w:ind w:left="510"/>
+        <w:rPr>
+          <w:bCs/>
+        </w:rPr>
+      </w:pPr>
+    </w:p>
+    <w:p>
+      <w:pPr>
+        <w:pStyle w:val="MDPI51figurecaption"/>
+        <w:ind w:left="510"/>
+        <w:rPr>
+          <w:bCs/>
+        </w:rPr>
+      </w:pPr>
+    </w:p>
+    <w:p>
+      <w:pPr>
+        <w:pStyle w:val="MDPI51figurecaption"/>
+        <w:ind w:left="510"/>
+        <w:rPr>
+          <w:bCs/>
+        </w:rPr>
+      </w:pPr>
+    </w:p>
+    <w:p>
+      <w:pPr>
+        <w:pStyle w:val="MDPI51figurecaption"/>
+        <w:ind w:left="510"/>
+        <w:rPr>
+          <w:bCs/>
+        </w:rPr>
+      </w:pPr>
+    </w:p>
+    <w:p>
+      <w:pPr>
+        <w:pStyle w:val="MDPI51figurecaption"/>
+        <w:ind w:left="510"/>
+        <w:rPr>
+          <w:bCs/>
+        </w:rPr>
+      </w:pPr>
+    </w:p>
+    <w:p>
+      <w:pPr>
+        <w:pStyle w:val="MDPI51figurecaption"/>
+        <w:ind w:left="510"/>
+        <w:rPr>
+          <w:bCs/>
+        </w:rPr>
+      </w:pPr>
+      <w:r>
+        <w:rPr>
+          <w:b/>
+        </w:rPr>
+        <w:t xml:space="preserve">Figure </w:t>
+      </w:r>
+      <w:r>
+        <w:rPr>
+          <w:b/>
+        </w:rPr>
+        <w:t xml:space="preserve">2. </w:t>
+      </w:r>
+      <w:r>
+        <w:rPr>
+          <w:bCs/>
+        </w:rPr>
+        <w:t>Resulting noise filters for each sensor type. The left image represents the noise filter for camera sensors with a resolution of 640 x 480 pixels.</w:t>
+      </w:r>
+      <w:r>
+        <w:rPr>
+          <w:bCs/>
+        </w:rPr>
+        <w:t xml:space="preserve"> </w:t>
+      </w:r>
+      <w:r>
+        <w:rPr>
+          <w:bCs/>
+        </w:rPr>
+        <w:t>Adding this mask to a camera output and applying additional adjustments leads to an image in</w:t>
+      </w:r>
+      <w:r>
+        <w:rPr>
+          <w:bCs/>
+        </w:rPr>
+        <w:lastRenderedPageBreak/>
+        <w:t>cluding the effects of rain. The center image shows the</w:t>
+      </w:r>
+      <w:r>
+        <w:rPr>
+          <w:bCs/>
+        </w:rPr>
+        <w:t xml:space="preserve"> n</w:t>
+      </w:r>
+      <w:r>
+        <w:rPr>
+          <w:bCs/>
+        </w:rPr>
+        <w:t>oise filter for lidar sensors. Each element includes information about ray-drop intersections, which models the effect of rain on every single beam of a</w:t>
+      </w:r>
+      <w:r>
+        <w:rPr>
+          <w:bCs/>
+        </w:rPr>
+        <w:t xml:space="preserve"> </w:t>
+      </w:r>
+      <w:r>
+        <w:rPr>
+          <w:bCs/>
+        </w:rPr>
+        <w:t>scanning sensor. The image on the right represents the radar noise model and shows the radar cross sections of rain within range cells.</w:t>
+      </w:r>
+    </w:p>
+    <w:p>
+      <w:pPr>
+        <w:pStyle w:val="MDPI51figurecaption"/>
+        <w:ind w:left="510"/>
+        <w:rPr>
+          <w:bCs/>
+        </w:rPr>
+      </w:pPr>
+      <w:r>
+        <w:rPr>
+          <w:bCs/>
+        </w:rPr>
+        <w:t>To test this, they have created 3 scenarios: first, a vehicle placed at 10 m from the sensors under clear weather conditions, second</w:t>
+      </w:r>
+      <w:r>
+        <w:rPr>
+          <w:bCs/>
+        </w:rPr>
+        <w:t xml:space="preserve">, a vehicle placed at 10 m under real-life weather conditions, and the third one is the </w:t>
+      </w:r>
+      <w:r>
+        <w:rPr>
+          <w:bCs/>
+        </w:rPr>
+        <w:t>model-based simulation described in their work. The results from the second and third scenarios are strikingly similar.</w:t>
+      </w:r>
+    </w:p>
+    <w:p>
+      <w:pPr>
+        <w:pStyle w:val="MDPI51figurecaption"/>
+        <w:ind w:left="510"/>
+        <w:rPr>
+          <w:bCs/>
+        </w:rPr>
+      </w:pPr>
+      <w:r>
+        <w:rPr>
+          <w:bCs/>
+        </w:rPr>
+        <w:t>In a similar fashion, Alexander Kamann et. Al. [</w:t>
+      </w:r>
+      <w:r>
+        <w:rPr>
+          <w:bCs/>
+        </w:rPr>
+        <w:t>2</w:t>
+      </w:r>
+      <w:r>
+        <w:rPr>
+          <w:bCs/>
+        </w:rPr>
+        <w:t>] have used sens</w:t>
+      </w:r>
+      <w:r>
+        <w:rPr>
+          <w:bCs/>
+        </w:rPr>
+        <w:t xml:space="preserve">or data from radars to detect objects in conditions of uncertainty. By their intelligent use of radar sensors, they have </w:t>
+      </w:r>
+      <w:r>
+        <w:rPr>
+          <w:bCs/>
+        </w:rPr>
+        <w:t>improved performance of vehicle detection systems against false objects.</w:t>
+      </w:r>
+    </w:p>
+    <w:p>
+      <w:pPr>
+        <w:pStyle w:val="MDPI51figurecaption"/>
+        <w:ind w:left="510"/>
+        <w:rPr>
+          <w:bCs/>
+        </w:rPr>
+      </w:pPr>
+      <w:r>
+        <w:rPr>
+          <w:bCs/>
+        </w:rPr>
+        <w:t>Continuing through the chapter of effects of water and ice on automotive radar systems, A. Arage et. al. [</w:t>
+      </w:r>
+      <w:r>
+        <w:rPr>
+          <w:bCs/>
+        </w:rPr>
+        <w:t>3</w:t>
+      </w:r>
+      <w:r>
+        <w:rPr>
+          <w:bCs/>
+        </w:rPr>
+        <w:t>] analised the signal degradation of milimeter wave radar sensors, and concluded that the presence of water or ice layer on the surface of antennae, lenses or sensors is the main cause of performance</w:t>
+      </w:r>
+      <w:r>
+        <w:rPr>
+          <w:bCs/>
+        </w:rPr>
+        <w:t xml:space="preserve"> limitations on automotive radars.</w:t>
+      </w:r>
+    </w:p>
+    <w:p>
+      <w:pPr>
+        <w:pStyle w:val="MDPI51figurecaption"/>
+        <w:ind w:left="510"/>
+        <w:rPr>
+          <w:bCs/>
+        </w:rPr>
+      </w:pPr>
+      <w:r>
+        <w:rPr>
+          <w:bCs/>
+        </w:rPr>
+        <w:t xml:space="preserve">In response to these effects, </w:t>
+      </w:r>
+      <w:r>
+        <w:rPr>
+          <w:bCs/>
+        </w:rPr>
+        <w:t>Hasirlioglu and R</w:t>
+      </w:r>
+      <w:r>
+        <w:rPr>
+          <w:bCs/>
+        </w:rPr>
+        <w:t>ie</w:t>
+      </w:r>
+      <w:r>
+        <w:rPr>
+          <w:bCs/>
+        </w:rPr>
+        <w:t>ner continued on their work on studying automotive sensor attenuation caused by fog and rain[</w:t>
+      </w:r>
+      <w:r>
+        <w:rPr>
+          <w:bCs/>
+        </w:rPr>
+        <w:t>4</w:t>
+      </w:r>
+      <w:r>
+        <w:rPr>
+          <w:bCs/>
+        </w:rPr>
+        <w:t>]. Here, they have focused on camera, lidar and radar sensors and described the attenuation in three different spectrums: visible, near infrared and milimeter</w:t>
+      </w:r>
+      <w:r>
+        <w:rPr>
+          <w:bCs/>
+        </w:rPr>
+        <w:t>. For simulating these sensors, they have developed disturbance models(noise) for each sensor type</w:t>
+      </w:r>
+      <w:r>
+        <w:rPr>
+          <w:bCs/>
+        </w:rPr>
+        <w:t xml:space="preserve">. </w:t>
+      </w:r>
+      <w:r>
+        <w:rPr>
+          <w:bCs/>
+        </w:rPr>
+        <w:t>Radar</w:t>
+      </w:r>
+      <w:r>
+        <w:rPr>
+          <w:bCs/>
+        </w:rPr>
+        <w:t xml:space="preserve"> </w:t>
+      </w:r>
+      <w:r>
+        <w:rPr>
+          <w:bCs/>
+        </w:rPr>
+        <w:t>sensor radiation penetrate more effective through suspended</w:t>
+      </w:r>
+      <w:r>
+        <w:rPr>
+          <w:bCs/>
+        </w:rPr>
+        <w:t xml:space="preserve"> </w:t>
+      </w:r>
+      <w:r>
+        <w:rPr>
+          <w:bCs/>
+        </w:rPr>
+        <w:t>water in the air, especially under foggy conditions. Camera</w:t>
+      </w:r>
+      <w:r>
+        <w:rPr>
+          <w:bCs/>
+        </w:rPr>
+        <w:t xml:space="preserve"> </w:t>
+      </w:r>
+      <w:r>
+        <w:rPr>
+          <w:bCs/>
+        </w:rPr>
+        <w:t>and lidar sensors are strongly influenced by fog. However,</w:t>
+      </w:r>
+      <w:r>
+        <w:rPr>
+          <w:bCs/>
+        </w:rPr>
+        <w:t xml:space="preserve"> </w:t>
+      </w:r>
+      <w:r>
+        <w:rPr>
+          <w:bCs/>
+        </w:rPr>
+        <w:t xml:space="preserve">due to the advantages </w:t>
+      </w:r>
+      <w:r>
+        <w:rPr>
+          <w:bCs/>
+        </w:rPr>
+        <w:t>o</w:t>
+      </w:r>
+      <w:r>
+        <w:rPr>
+          <w:bCs/>
+        </w:rPr>
+        <w:t>f lidar and camera sensors regarding</w:t>
+      </w:r>
+      <w:r>
+        <w:rPr>
+          <w:bCs/>
+        </w:rPr>
+        <w:t xml:space="preserve"> </w:t>
+      </w:r>
+      <w:r>
+        <w:rPr>
+          <w:bCs/>
+        </w:rPr>
+        <w:t>object classification and tracking, the sensors are essential</w:t>
+      </w:r>
+      <w:r>
+        <w:rPr>
+          <w:bCs/>
+        </w:rPr>
+        <w:t xml:space="preserve"> </w:t>
+      </w:r>
+      <w:r>
+        <w:rPr>
+          <w:bCs/>
+        </w:rPr>
+        <w:t>for automated safety systems. Therefore, it is advisable to</w:t>
+      </w:r>
+      <w:r>
+        <w:rPr>
+          <w:bCs/>
+        </w:rPr>
+        <w:t xml:space="preserve"> </w:t>
+      </w:r>
+      <w:r>
+        <w:rPr>
+          <w:bCs/>
+        </w:rPr>
+        <w:t>detect degraded sensor performance depending on the outdoor</w:t>
+      </w:r>
+      <w:r>
+        <w:rPr>
+          <w:bCs/>
+        </w:rPr>
+        <w:t xml:space="preserve"> </w:t>
+      </w:r>
+      <w:r>
+        <w:rPr>
+          <w:bCs/>
+        </w:rPr>
+        <w:t>condition. Vehicles should</w:t>
+      </w:r>
+      <w:r>
+        <w:rPr>
+          <w:bCs/>
+        </w:rPr>
+        <w:t xml:space="preserve"> </w:t>
+      </w:r>
+      <w:r>
+        <w:rPr>
+          <w:bCs/>
+        </w:rPr>
+        <w:t>use the most reliable sensor data by</w:t>
+      </w:r>
+      <w:r>
+        <w:rPr>
+          <w:bCs/>
+        </w:rPr>
+        <w:t xml:space="preserve"> </w:t>
+      </w:r>
+      <w:r>
+        <w:rPr>
+          <w:bCs/>
+        </w:rPr>
+        <w:t>reducing the weighting of sensors with degraded performance.</w:t>
+      </w:r>
+    </w:p>
+    <w:p>
+      <w:pPr>
+        <w:pStyle w:val="MDPI51figurecaption"/>
+        <w:ind w:left="510"/>
+        <w:rPr>
+          <w:bCs/>
+        </w:rPr>
+      </w:pPr>
+      <w:r>
+        <w:rPr>
+          <w:bCs/>
+        </w:rPr>
+        <w:t>The effects of water and ice on automotive sensors can be tested in either outdoor conditions or indoors, and that’s what S. Hasirlioglu et. al. [</w:t>
+      </w:r>
+      <w:r>
+        <w:rPr>
+          <w:bCs/>
+        </w:rPr>
+        <w:t>5</w:t>
+      </w:r>
+      <w:r>
+        <w:rPr>
+          <w:bCs/>
+        </w:rPr>
+        <w:t>] have done in their work on modeling and simulation of rain for the test of automotive sensor systems.</w:t>
+      </w:r>
+      <w:r>
+        <w:rPr>
+          <w:bCs/>
+        </w:rPr>
+        <w:t xml:space="preserve"> </w:t>
+      </w:r>
+      <w:r>
+        <w:rPr>
+          <w:bCs/>
+        </w:rPr>
+        <w:t>The approach is based</w:t>
+      </w:r>
+      <w:r>
+        <w:rPr>
+          <w:bCs/>
+        </w:rPr>
+        <w:t xml:space="preserve"> </w:t>
+      </w:r>
+      <w:r>
+        <w:rPr>
+          <w:bCs/>
+        </w:rPr>
+        <w:t>on an indoor test method, which helps to save test kilometers</w:t>
+      </w:r>
+      <w:r>
+        <w:rPr>
+          <w:bCs/>
+        </w:rPr>
+        <w:t xml:space="preserve"> </w:t>
+      </w:r>
+      <w:r>
+        <w:rPr>
+          <w:bCs/>
+        </w:rPr>
+        <w:t>and test effort.</w:t>
+      </w:r>
+      <w:r>
+        <w:rPr>
+          <w:bCs/>
+        </w:rPr>
+        <w:t xml:space="preserve"> </w:t>
+      </w:r>
+      <w:r>
+        <w:rPr>
+          <w:bCs/>
+        </w:rPr>
+        <w:t>For this purpose</w:t>
+      </w:r>
+      <w:r>
+        <w:rPr>
+          <w:bCs/>
+        </w:rPr>
+        <w:t xml:space="preserve"> </w:t>
+      </w:r>
+      <w:r>
+        <w:rPr>
+          <w:bCs/>
+        </w:rPr>
+        <w:t>a theoretical model is developed in order to determine the sensor</w:t>
+      </w:r>
+      <w:r>
+        <w:rPr>
+          <w:bCs/>
+        </w:rPr>
+        <w:t xml:space="preserve"> </w:t>
+      </w:r>
+      <w:r>
+        <w:rPr>
+          <w:bCs/>
+        </w:rPr>
+        <w:t>behavior. Subsequently, a rain simulator is constructed to validate</w:t>
+      </w:r>
+      <w:r>
+        <w:rPr>
+          <w:bCs/>
+        </w:rPr>
+        <w:t xml:space="preserve"> </w:t>
+      </w:r>
+      <w:r>
+        <w:rPr>
+          <w:bCs/>
+        </w:rPr>
+        <w:t>the theoretical model. Furthermore the developed rain simulato</w:t>
+      </w:r>
+      <w:r>
+        <w:rPr>
+          <w:bCs/>
+        </w:rPr>
+        <w:t xml:space="preserve">r </w:t>
+      </w:r>
+      <w:r>
+        <w:rPr>
+          <w:bCs/>
+        </w:rPr>
+        <w:t>is validated by comparison with real rain</w:t>
+      </w:r>
+      <w:r>
+        <w:rPr>
+          <w:bCs/>
+        </w:rPr>
+        <w:t>, and results indicated to a good correlation between the simulated environment, and the real-life scenario.</w:t>
+      </w:r>
+    </w:p>
+    <w:p>
+      <w:pPr>
+        <w:pStyle w:val="MDPI22heading2"/>
+        <w:spacing w:before="240"/>
         <w:ind w:left="720"/>
       </w:pPr>
       <w:r>
-        <w:t>Our first</w:t>
-      </w:r>
-      <w:r>
-        <w:t xml:space="preserve"> application domain brings us into the field of rain clutter, fog and ice detection using radar and sensor systems</w:t>
-      </w:r>
-      <w:r>
-        <w:t xml:space="preserve"> and its effects on</w:t>
-      </w:r>
-      <w:r>
-        <w:t xml:space="preserve"> the road. </w:t>
-      </w:r>
-      <w:r>
-        <w:t>In their abstract, S. Hasirlioglu and A. Reiner[1] offer</w:t>
-      </w:r>
-      <w:r>
-        <w:t xml:space="preserve"> a solution to test the </w:t>
-      </w:r>
-      <w:r>
-        <w:t xml:space="preserve">reliability of rain detection sensors using camera, lidar and radar systems. </w:t>
-      </w:r>
-      <w:r>
-        <w:t xml:space="preserve">They explain that </w:t>
-      </w:r>
-      <w:r>
-        <w:t>small errors</w:t>
-      </w:r>
-      <w:r>
-        <w:t xml:space="preserve"> </w:t>
-      </w:r>
-      <w:r>
-        <w:t>in sensor data measurement and interpretation can lead to</w:t>
-      </w:r>
-      <w:r>
-        <w:t xml:space="preserve"> </w:t>
-      </w:r>
-      <w:r>
-        <w:t>severe accidents, thus, testing the reliability of sensors an</w:t>
-      </w:r>
-      <w:r>
-        <w:t xml:space="preserve">d </w:t>
-      </w:r>
-      <w:r>
-        <w:t>safety systems before market introduction is of high importance.</w:t>
-      </w:r>
-      <w:r>
-        <w:t xml:space="preserve"> But it is becoming increasingly difficult to test these systems in real-world environments due to their increasing complexity, so the</w:t>
-      </w:r>
-      <w:r>
-        <w:t>y propose a solution to simulate these effects using a model-based approach, straight from the development phase. The wear effect that rain has on automotive sensors also needs to be replicated</w:t>
-      </w:r>
-      <w:r>
-        <w:t xml:space="preserve"> in these simulation environments.</w:t>
-      </w:r>
+        <w:t>2</w:t>
+      </w:r>
+      <w:r>
+        <w:t>.</w:t>
+      </w:r>
+      <w:r>
+        <w:t>2</w:t>
+      </w:r>
+      <w:r>
+        <w:t xml:space="preserve">. </w:t>
+      </w:r>
+      <w:r>
+        <w:t>Advanced Automotive Sensors</w:t>
+      </w:r>
+    </w:p>
+    <w:p>
+      <w:pPr>
+        <w:pStyle w:val="MDPI51figurecaption"/>
+        <w:ind w:left="504" w:firstLine="288"/>
+        <w:rPr>
+          <w:bCs/>
+        </w:rPr>
+      </w:pPr>
+      <w:r>
+        <w:rPr>
+          <w:bCs/>
+        </w:rPr>
+        <w:t>The second application domain refers to advanced automotive sensors and its growing integration into electronic control units. Robert Bogue [</w:t>
+      </w:r>
+      <w:r>
+        <w:rPr>
+          <w:bCs/>
+        </w:rPr>
+        <w:t>6</w:t>
+      </w:r>
+      <w:r>
+        <w:rPr>
+          <w:bCs/>
+        </w:rPr>
+        <w:t>] has</w:t>
+      </w:r>
+      <w:r>
+        <w:rPr>
+          <w:bCs/>
+        </w:rPr>
+        <w:t xml:space="preserve"> provided reviews for several emerging sensors on the automotive market</w:t>
+      </w:r>
+      <w:r>
+        <w:rPr>
+          <w:bCs/>
+        </w:rPr>
+        <w:t>:</w:t>
+      </w:r>
+    </w:p>
+    <w:p>
+      <w:pPr>
+        <w:pStyle w:val="MDPI38bullet"/>
+        <w:numPr>
+          <w:ilvl w:val="0"/>
+          <w:numId w:val="15"/>
+        </w:numPr>
+        <w:spacing w:before="60"/>
+        <w:ind w:left="1445"/>
+      </w:pPr>
+      <w:r>
+        <w:t>Silicone gyroscopes</w:t>
+      </w:r>
+    </w:p>
+    <w:p>
+      <w:pPr>
+        <w:pStyle w:val="MDPI38bullet"/>
+        <w:numPr>
+          <w:ilvl w:val="0"/>
+          <w:numId w:val="15"/>
+        </w:numPr>
+        <w:ind w:left="1445"/>
+      </w:pPr>
+      <w:r>
+        <w:t>Accelerometers</w:t>
+      </w:r>
+    </w:p>
+    <w:p>
+      <w:pPr>
+        <w:pStyle w:val="MDPI38bullet"/>
+        <w:numPr>
+          <w:ilvl w:val="0"/>
+          <w:numId w:val="15"/>
+        </w:numPr>
+        <w:ind w:left="1445"/>
+      </w:pPr>
+      <w:r>
+        <w:t>Sold-electrolyte oxygen (“lambda”) sensors</w:t>
+      </w:r>
+    </w:p>
+    <w:p>
+      <w:pPr>
+        <w:pStyle w:val="MDPI38bullet"/>
+        <w:numPr>
+          <w:ilvl w:val="0"/>
+          <w:numId w:val="15"/>
+        </w:numPr>
+        <w:ind w:left="1445"/>
+      </w:pPr>
+      <w:r>
+        <w:t>Lane detection systems</w:t>
+      </w:r>
+    </w:p>
+    <w:p>
+      <w:pPr>
+        <w:pStyle w:val="MDPI51figurecaption"/>
+        <w:ind w:left="510"/>
+        <w:rPr>
+          <w:bCs/>
+        </w:rPr>
+      </w:pPr>
+      <w:r>
+        <w:rPr>
+          <w:bCs/>
+        </w:rPr>
+        <w:t xml:space="preserve">       In his review, Robert addressed the importance of correct packaging of these sensor parts, especially vacuum packaging of some </w:t>
+      </w:r>
+      <w:r>
+        <w:rPr>
+          <w:bCs/>
+        </w:rPr>
+        <w:t>silicone gyroscopes</w:t>
+      </w:r>
+      <w:r>
+        <w:rPr>
+          <w:bCs/>
+        </w:rPr>
+        <w:t>, and argued that their performance will be hindered by air and gas leakages.</w:t>
+      </w:r>
+      <w:r>
+        <w:rPr>
+          <w:bCs/>
+        </w:rPr>
+        <w:t xml:space="preserve"> Moreover, he has addressed issues regarding silicon availability in the future of </w:t>
+      </w:r>
+      <w:r>
+        <w:rPr>
+          <w:bCs/>
+        </w:rPr>
+        <w:t>sensor</w:t>
+      </w:r>
+      <w:r>
+        <w:rPr>
+          <w:bCs/>
+        </w:rPr>
+        <w:t xml:space="preserve"> development</w:t>
+      </w:r>
+      <w:r>
+        <w:rPr>
+          <w:bCs/>
+        </w:rPr>
+        <w:t>, and has concluded that</w:t>
+      </w:r>
+      <w:r>
+        <w:rPr>
+          <w:bCs/>
+        </w:rPr>
+        <w:t xml:space="preserve"> the cost</w:t>
+      </w:r>
+      <w:r>
+        <w:rPr>
+          <w:bCs/>
+        </w:rPr>
+        <w:t xml:space="preserve"> will increase as the materials are being more and more needed.</w:t>
+      </w:r>
+      <w:r>
+        <w:rPr>
+          <w:bCs/>
+        </w:rPr>
+        <w:t xml:space="preserve"> He has given an example of the lambda sensor, which handles the flow control of the air which gets combined with the fuel injected in the vehicle. Lambda sensors are designed to keep the air/fuel ratio at a point of balance (stoichiometric point), where it is proven that combustion is at its most efficient point, and </w:t>
+      </w:r>
+      <w:r>
+        <w:rPr>
+          <w:bCs/>
+        </w:rPr>
+        <w:t>exhaust emissions are at their most emission rate.</w:t>
+      </w:r>
+      <w:r>
+        <w:rPr>
+          <w:bCs/>
+        </w:rPr>
+        <w:t xml:space="preserve"> Another </w:t>
+      </w:r>
+      <w:r>
+        <w:rPr>
+          <w:bCs/>
+        </w:rPr>
+        <w:t>interesting advanced automotive sensor is represented by the adaptive cruise control and lane detection/departuring systems. These are built with either 77 or 24 GHz radar sensors, lidar sensors and video cameras, and offer functionality such as:</w:t>
+      </w:r>
+    </w:p>
+    <w:p>
+      <w:pPr>
+        <w:pStyle w:val="MDPI38bullet"/>
+        <w:numPr>
+          <w:ilvl w:val="0"/>
+          <w:numId w:val="15"/>
+        </w:numPr>
+        <w:ind w:left="1445"/>
+      </w:pPr>
+      <w:r>
+        <w:t>Lane departure warning</w:t>
+      </w:r>
+    </w:p>
+    <w:p>
+      <w:pPr>
+        <w:pStyle w:val="MDPI38bullet"/>
+        <w:numPr>
+          <w:ilvl w:val="0"/>
+          <w:numId w:val="15"/>
+        </w:numPr>
+        <w:ind w:left="1445"/>
+      </w:pPr>
+      <w:r>
+        <w:t>Lane guidance</w:t>
+      </w:r>
+    </w:p>
+    <w:p>
+      <w:pPr>
+        <w:pStyle w:val="MDPI38bullet"/>
+        <w:numPr>
+          <w:ilvl w:val="0"/>
+          <w:numId w:val="15"/>
+        </w:numPr>
+        <w:ind w:left="1445"/>
+      </w:pPr>
+      <w:r>
+        <w:t>Curve entry speed adaptation</w:t>
+      </w:r>
+    </w:p>
+    <w:p>
+      <w:pPr>
+        <w:pStyle w:val="MDPI38bullet"/>
+        <w:numPr>
+          <w:ilvl w:val="0"/>
+          <w:numId w:val="15"/>
+        </w:numPr>
+        <w:ind w:left="1445"/>
+      </w:pPr>
+      <w:r>
+        <w:t>Adaptive headlights</w:t>
+      </w:r>
+    </w:p>
+    <w:p>
+      <w:pPr>
+        <w:pStyle w:val="MDPI38bullet"/>
+        <w:numPr>
+          <w:ilvl w:val="0"/>
+          <w:numId w:val="15"/>
+        </w:numPr>
+        <w:ind w:left="1445"/>
+      </w:pPr>
+      <w:r>
+        <w:t>Driver drowsiness monitorin</w:t>
+      </w:r>
+      <w:r>
+        <w:t>g</w:t>
+      </w:r>
+    </w:p>
+    <w:p>
+      <w:pPr>
+        <w:pStyle w:val="MDPI38bullet"/>
+        <w:numPr>
+          <w:ilvl w:val="0"/>
+          <w:numId w:val="0"/>
+        </w:numPr>
+        <w:ind w:left="510"/>
+      </w:pPr>
+    </w:p>
+    <w:p>
+      <w:pPr>
+        <w:pStyle w:val="MDPI38bullet"/>
+        <w:numPr>
+          <w:ilvl w:val="0"/>
+          <w:numId w:val="0"/>
+        </w:numPr>
+        <w:ind w:left="510"/>
+      </w:pPr>
+      <w:r>
+        <w:t>These systems require complex signal processing algorithms and hardware, which would increase its cost</w:t>
+      </w:r>
+      <w:r>
+        <w:t>.</w:t>
+      </w:r>
+    </w:p>
+    <w:p>
+      <w:pPr>
+        <w:pStyle w:val="MDPI51figurecaption"/>
+        <w:ind w:left="510"/>
+        <w:rPr>
+          <w:bCs/>
+        </w:rPr>
+      </w:pPr>
+      <w:r>
+        <w:rPr>
+          <w:bCs/>
+        </w:rPr>
+        <w:lastRenderedPageBreak/>
+        <w:drawing>
+          <wp:inline distT="0" distB="0" distL="0" distR="0" wp14:anchorId="28363FF2" wp14:editId="40F060EE">
+            <wp:extent cx="6645910" cy="4153535"/>
+            <wp:effectExtent l="0" t="0" r="0" b="0"/>
+            <wp:docPr id="12" name="Picture 12" descr="Diagram&#10;&#10;Description automatically generated"/>
+            <wp:cNvGraphicFramePr>
+              <a:graphicFrameLocks xmlns:a="http://schemas.openxmlformats.org/drawingml/2006/main" noChangeAspect="1"/>
+            </wp:cNvGraphicFramePr>
+            <a:graphic xmlns:a="http://schemas.openxmlformats.org/drawingml/2006/main">
+              <a:graphicData uri="http://schemas.openxmlformats.org/drawingml/2006/picture">
+                <pic:pic xmlns:pic="http://schemas.openxmlformats.org/drawingml/2006/picture">
+                  <pic:nvPicPr>
+                    <pic:cNvPr id="12" name="Picture 12" descr="Diagram&#10;&#10;Description automatically generated"/>
+                    <pic:cNvPicPr/>
+                  </pic:nvPicPr>
+                  <pic:blipFill>
+                    <a:blip r:embed="rId12"/>
+                    <a:stretch>
+                      <a:fillRect/>
+                    </a:stretch>
+                  </pic:blipFill>
+                  <pic:spPr>
+                    <a:xfrm>
+                      <a:off x="0" y="0"/>
+                      <a:ext cx="6645910" cy="4153535"/>
+                    </a:xfrm>
+                    <a:prstGeom prst="rect">
+                      <a:avLst/>
+                    </a:prstGeom>
+                  </pic:spPr>
+                </pic:pic>
+              </a:graphicData>
+            </a:graphic>
+          </wp:inline>
+        </w:drawing>
+      </w:r>
+    </w:p>
+    <w:p>
+      <w:pPr>
+        <w:pStyle w:val="MDPI51figurecaption"/>
+        <w:ind w:left="510"/>
+        <w:rPr>
+          <w:bCs/>
+        </w:rPr>
+      </w:pPr>
+      <w:r>
+        <w:rPr>
+          <w:bCs/>
+        </w:rPr>
+        <w:tab/>
+      </w:r>
+      <w:r>
+        <w:rPr>
+          <w:b/>
+        </w:rPr>
+        <w:t xml:space="preserve">Figure </w:t>
+      </w:r>
+      <w:r>
+        <w:rPr>
+          <w:b/>
+        </w:rPr>
+        <w:t>3</w:t>
+      </w:r>
+      <w:r>
+        <w:rPr>
+          <w:b/>
+        </w:rPr>
+        <w:t xml:space="preserve">. </w:t>
+      </w:r>
+      <w:r>
+        <w:rPr>
+          <w:bCs/>
+        </w:rPr>
+        <w:t xml:space="preserve">The schematic of “Carsense”, a EU collaborative, forward-facing video sensor developed for lane detection and lane departure warning. </w:t>
+      </w:r>
+    </w:p>
+    <w:p>
+      <w:pPr>
+        <w:pStyle w:val="MDPI51figurecaption"/>
+        <w:ind w:left="510"/>
+        <w:rPr>
+          <w:bCs/>
+        </w:rPr>
+      </w:pPr>
     </w:p>
     <w:p>
       <w:pPr>
         <w:pStyle w:val="MDPI21heading1"/>
       </w:pPr>
       <w:r>
-        <w:lastRenderedPageBreak/>
         <w:t>3. Results</w:t>
       </w:r>
     </w:p>
@@ -1230,6 +3440,7 @@
         <w:rPr>
           <w:noProof/>
         </w:rPr>
+        <w:lastRenderedPageBreak/>
         <w:drawing>
           <wp:inline distT="0" distB="0" distL="0" distR="0" wp14:anchorId="6B3552BF" wp14:editId="77B44B8A">
             <wp:extent cx="2016125" cy="1323340"/>
@@ -1248,7 +3459,7 @@
                     </pic:cNvPicPr>
                   </pic:nvPicPr>
                   <pic:blipFill>
-                    <a:blip r:embed="rId8">
+                    <a:blip r:embed="rId13">
                       <a:extLst>
                         <a:ext uri="{28A0092B-C50C-407E-A947-70E740481C1C}">
                           <a14:useLocalDpi xmlns:a14="http://schemas.microsoft.com/office/drawing/2010/main" val="0"/>
@@ -1614,7 +3825,7 @@
                           </pic:cNvPicPr>
                         </pic:nvPicPr>
                         <pic:blipFill>
-                          <a:blip r:embed="rId9">
+                          <a:blip r:embed="rId14">
                             <a:extLst>
                               <a:ext uri="{28A0092B-C50C-407E-A947-70E740481C1C}">
                                 <a14:useLocalDpi xmlns:a14="http://schemas.microsoft.com/office/drawing/2010/main" val="0"/>
@@ -1680,7 +3891,7 @@
                           </pic:cNvPicPr>
                         </pic:nvPicPr>
                         <pic:blipFill>
-                          <a:blip r:embed="rId9">
+                          <a:blip r:embed="rId14">
                             <a:extLst>
                               <a:ext uri="{28A0092B-C50C-407E-A947-70E740481C1C}">
                                 <a14:useLocalDpi xmlns:a14="http://schemas.microsoft.com/office/drawing/2010/main" val="0"/>
@@ -1731,7 +3942,6 @@
               <w:pStyle w:val="MDPI42tablebody"/>
             </w:pPr>
             <w:r>
-              <w:lastRenderedPageBreak/>
               <w:t>(</w:t>
             </w:r>
             <w:r>
@@ -2871,6 +5081,7 @@
         <w:pStyle w:val="MDPI43tablefooter"/>
       </w:pPr>
       <w:r>
+        <w:lastRenderedPageBreak/>
         <w:t>* Tables may have a footer.</w:t>
       </w:r>
     </w:p>
@@ -3147,7 +5358,6 @@
         <w:pStyle w:val="MDPI21heading1"/>
       </w:pPr>
       <w:r>
-        <w:lastRenderedPageBreak/>
         <w:t>5. Conclusions</w:t>
       </w:r>
     </w:p>
@@ -3227,7 +5437,7 @@
       <w:r>
         <w:t xml:space="preserve">Please turn to the </w:t>
       </w:r>
-      <w:hyperlink r:id="rId10" w:history="1">
+      <w:hyperlink r:id="rId15" w:history="1">
         <w:r>
           <w:rPr>
             <w:rStyle w:val="Hyperlink"/>
@@ -3250,6 +5460,7 @@
         <w:rPr>
           <w:b/>
         </w:rPr>
+        <w:lastRenderedPageBreak/>
         <w:t>Funding:</w:t>
       </w:r>
       <w:r>
@@ -3382,11 +5593,7 @@
         <w:t>. If there is no role, please state “</w:t>
       </w:r>
       <w:r>
-        <w:t xml:space="preserve">The funders had no role in the design of the study; in </w:t>
-      </w:r>
-      <w:r>
-        <w:lastRenderedPageBreak/>
-        <w:t>the collection, analyses, or interpretation of data; in the writing of the manuscript; or in the decision to publish the results</w:t>
+        <w:t>The funders had no role in the design of the study; in the collection, analyses, or interpretation of data; in the writing of the manuscript; or in the decision to publish the results</w:t>
       </w:r>
       <w:r>
         <w:t>”.</w:t>
@@ -3485,7 +5692,11 @@
         <w:ind w:left="425"/>
       </w:pPr>
       <w:r>
-        <w:t xml:space="preserve">References must be numbered in order of appearance in the text (including citations in tables and legends) and listed individually at the end of the manuscript. We recommend preparing the references with a bibliography software package, such as EndNote, ReferenceManager or Zotero to avoid typing mistakes and </w:t>
+        <w:t xml:space="preserve">References must be numbered in order of appearance in the text (including citations in tables and legends) and listed individually at the end of the manuscript. We recommend preparing the references with a bibliography software package, such as </w:t>
+      </w:r>
+      <w:r>
+        <w:lastRenderedPageBreak/>
+        <w:t xml:space="preserve">EndNote, ReferenceManager or Zotero to avoid typing mistakes and </w:t>
       </w:r>
       <w:r>
         <w:t>duplicated references. Include the digital object identifier (DOI) for all references where available.</w:t>
@@ -3574,19 +5785,22 @@
         <w:t>; A</w:t>
       </w:r>
       <w:r>
-        <w:t>. Reiner</w:t>
+        <w:t>. Ri</w:t>
+      </w:r>
+      <w:r>
+        <w:t>e</w:t>
+      </w:r>
+      <w:r>
+        <w:t>ner</w:t>
+      </w:r>
+      <w:r>
+        <w:t>;</w:t>
       </w:r>
       <w:r>
         <w:t xml:space="preserve"> </w:t>
       </w:r>
       <w:r>
-        <w:t>A Model-based Approach to Simulate Rain Effects on</w:t>
-      </w:r>
-      <w:r>
-        <w:t xml:space="preserve"> </w:t>
-      </w:r>
-      <w:r>
-        <w:t>Automotive Surround Sensor Data</w:t>
+        <w:t>A Model-based Approach to Simulate Rain Effects on Automotive Surround Sensor Data</w:t>
       </w:r>
       <w:r>
         <w:t xml:space="preserve">. </w:t>
@@ -3620,19 +5834,51 @@
           <w:ilvl w:val="0"/>
           <w:numId w:val="4"/>
         </w:numPr>
-        <w:ind w:left="425" w:hanging="425"/>
-      </w:pPr>
-      <w:r>
-        <w:t xml:space="preserve">Author 1, A.; Author 2, B. Title of the chapter. In </w:t>
-      </w:r>
-      <w:r>
-        <w:rPr>
-          <w:i/>
-        </w:rPr>
-        <w:t>Book Title</w:t>
-      </w:r>
-      <w:r>
-        <w:t>, 2nd ed.; Editor 1, A., Editor 2, B., Eds.; Publisher: Publisher Location, Country, 2007; Volume 3, pp. 154–196.</w:t>
+      </w:pPr>
+      <w:r>
+        <w:t>Alexander Kamann, Patrick Held, Florian Perras, Patrick Zaumseil,</w:t>
+      </w:r>
+      <w:r>
+        <w:t xml:space="preserve"> </w:t>
+      </w:r>
+      <w:r>
+        <w:t>Thomas Brandmeier</w:t>
+      </w:r>
+      <w:r>
+        <w:t xml:space="preserve"> </w:t>
+      </w:r>
+      <w:r>
+        <w:t>and Ulrich T. Schwarz</w:t>
+      </w:r>
+      <w:r>
+        <w:t xml:space="preserve">; </w:t>
+      </w:r>
+      <w:r>
+        <w:t>Automotive Radar Multipath Propagation in Uncertain Environments</w:t>
+      </w:r>
+      <w:r>
+        <w:t xml:space="preserve">; </w:t>
+      </w:r>
+      <w:r>
+        <w:rPr>
+          <w:iCs/>
+        </w:rPr>
+        <w:t>In Proceedings of the</w:t>
+      </w:r>
+      <w:r>
+        <w:rPr>
+          <w:iCs/>
+        </w:rPr>
+        <w:t xml:space="preserve"> 21st International Conference on Intelligent Transportation Systems (ITSC)</w:t>
+      </w:r>
+      <w:r>
+        <w:rPr>
+          <w:iCs/>
+        </w:rPr>
+        <w:t>, Maui, Hawaii, USA, 4-7 November 2018</w:t>
+      </w:r>
+      <w:r>
+        <w:t>.</w:t>
       </w:r>
     </w:p>
     <w:p>
@@ -3642,19 +5888,27 @@
           <w:ilvl w:val="0"/>
           <w:numId w:val="4"/>
         </w:numPr>
-        <w:ind w:left="425" w:hanging="425"/>
-      </w:pPr>
-      <w:r>
-        <w:t xml:space="preserve">Author 1, A.; Author 2, B. </w:t>
-      </w:r>
-      <w:r>
-        <w:rPr>
-          <w:i/>
-        </w:rPr>
-        <w:t>Book Title</w:t>
-      </w:r>
-      <w:r>
-        <w:t>, 3rd ed.; Publisher: Publisher Location, Country, 2008; pp. 154–196.</w:t>
+      </w:pPr>
+      <w:r>
+        <w:t>Alebel Arage, Wolf M. Steffens, Goetz Kuehnle, Rolf Jakoby</w:t>
+      </w:r>
+      <w:r>
+        <w:t xml:space="preserve">; </w:t>
+      </w:r>
+      <w:r>
+        <w:t>Effects of Water and Ice Layer on Automotive Radar</w:t>
+      </w:r>
+      <w:r>
+        <w:t xml:space="preserve">; </w:t>
+      </w:r>
+      <w:r>
+        <w:t>Robert Bosch GmbH, Automotive Electronics</w:t>
+      </w:r>
+      <w:r>
+        <w:t xml:space="preserve">, </w:t>
+      </w:r>
+      <w:r>
+        <w:t>Technische Universität of Darmstadt, Institute of Microwave Engineering</w:t>
       </w:r>
     </w:p>
     <w:p>
@@ -3662,33 +5916,35 @@
         <w:pStyle w:val="MDPI71References"/>
         <w:numPr>
           <w:ilvl w:val="0"/>
-          <w:numId w:val="3"/>
+          <w:numId w:val="4"/>
         </w:numPr>
-        <w:ind w:left="425" w:hanging="425"/>
-      </w:pPr>
-      <w:r>
-        <w:t xml:space="preserve">Author 1, A.B.; Author 2, C. Title of Unpublished Work. </w:t>
-      </w:r>
-      <w:r>
-        <w:rPr>
-          <w:i/>
-        </w:rPr>
-        <w:t>Abbreviated Journal Name</w:t>
+      </w:pPr>
+      <w:r>
+        <w:t>Sinan Hasirlioglu</w:t>
+      </w:r>
+      <w:r>
+        <w:t xml:space="preserve">, </w:t>
+      </w:r>
+      <w:r>
+        <w:t>Andreas Riener</w:t>
+      </w:r>
+      <w:r>
+        <w:t xml:space="preserve">; </w:t>
+      </w:r>
+      <w:r>
+        <w:t>Introduction to Rain and Fog Attenuation</w:t>
       </w:r>
       <w:r>
         <w:t xml:space="preserve"> </w:t>
       </w:r>
       <w:r>
-        <w:t>year,</w:t>
-      </w:r>
-      <w:r>
-        <w:rPr>
-          <w:i/>
-        </w:rPr>
-        <w:t xml:space="preserve"> phrase indicating stage of publication (submitted; accepted; in press)</w:t>
-      </w:r>
-      <w:r>
-        <w:t>.</w:t>
+        <w:t>on Automotive Surround Sensors</w:t>
+      </w:r>
+      <w:r>
+        <w:t xml:space="preserve">; </w:t>
+      </w:r>
+      <w:r>
+        <w:t>2017 IEEE 20th International Conference on Intelligent Transportation Systems (ITSC)</w:t>
       </w:r>
     </w:p>
     <w:p>
@@ -3696,12 +5952,35 @@
         <w:pStyle w:val="MDPI71References"/>
         <w:numPr>
           <w:ilvl w:val="0"/>
-          <w:numId w:val="3"/>
+          <w:numId w:val="4"/>
         </w:numPr>
-        <w:ind w:left="425" w:hanging="425"/>
-      </w:pPr>
-      <w:r>
-        <w:t>Author 1, A.B. (University, City, State, Country); Author 2, C. (Institute, City, State, Country). Personal communication, 2012.</w:t>
+      </w:pPr>
+      <w:r>
+        <w:t>Sinan Hasirlioglu, Igor Doric, Christian Lauerer and Thomas Brandmeier</w:t>
+      </w:r>
+      <w:r>
+        <w:t xml:space="preserve">; </w:t>
+      </w:r>
+      <w:r>
+        <w:t>Modeling and Simulation of Rain for the Test of</w:t>
+      </w:r>
+      <w:r>
+        <w:t xml:space="preserve"> </w:t>
+      </w:r>
+      <w:r>
+        <w:t>Automotive Sensor Systems</w:t>
+      </w:r>
+      <w:r>
+        <w:t xml:space="preserve">; </w:t>
+      </w:r>
+      <w:r>
+        <w:t>2016 IEEE Intelligent Vehicles Symposium (IV)</w:t>
+      </w:r>
+      <w:r>
+        <w:t xml:space="preserve"> </w:t>
+      </w:r>
+      <w:r>
+        <w:t>Gothenburg, Sweden, June 19-22, 2016</w:t>
       </w:r>
     </w:p>
     <w:p>
@@ -3709,49 +5988,61 @@
         <w:pStyle w:val="MDPI71References"/>
         <w:numPr>
           <w:ilvl w:val="0"/>
-          <w:numId w:val="3"/>
+          <w:numId w:val="4"/>
         </w:numPr>
-        <w:ind w:left="425" w:hanging="425"/>
-      </w:pPr>
-      <w:r>
-        <w:t xml:space="preserve">Author 1, A.B.; Author 2, C.D.; Author 3, E.F. Title of Presentation. </w:t>
-      </w:r>
-      <w:r>
-        <w:t>In Proceedings of the Name of the Conference, Location of Conference, Country, Date of Conference (Day Month Year).</w:t>
-      </w:r>
-    </w:p>
-    <w:p>
-      <w:pPr>
-        <w:pStyle w:val="MDPI71References"/>
-        <w:numPr>
-          <w:ilvl w:val="0"/>
-          <w:numId w:val="3"/>
-        </w:numPr>
-        <w:ind w:left="425" w:hanging="425"/>
-      </w:pPr>
-      <w:r>
-        <w:t>Author 1, A.B. Title of Thesis. Level of Thesis, Degree-Granting University, Location of University, Date of Completion.</w:t>
-      </w:r>
-    </w:p>
-    <w:p>
-      <w:pPr>
-        <w:pStyle w:val="MDPI71References"/>
-        <w:numPr>
-          <w:ilvl w:val="0"/>
-          <w:numId w:val="3"/>
-        </w:numPr>
-        <w:ind w:left="425" w:hanging="425"/>
-      </w:pPr>
-      <w:r>
-        <w:t>Title of Site. Available online: URL (accessed on Day Month Year).</w:t>
+      </w:pPr>
+      <w:r>
+        <w:t>Robert Bogue</w:t>
+      </w:r>
+      <w:r>
+        <w:t xml:space="preserve">; </w:t>
+      </w:r>
+      <w:r>
+        <w:t>Advanced automotive</w:t>
+      </w:r>
+      <w:r>
+        <w:t xml:space="preserve"> </w:t>
+      </w:r>
+      <w:r>
+        <w:t>sensors</w:t>
+      </w:r>
+      <w:r>
+        <w:t xml:space="preserve">; </w:t>
+      </w:r>
+      <w:r>
+        <w:t>Sensor Review</w:t>
+      </w:r>
+      <w:r>
+        <w:t xml:space="preserve"> </w:t>
+      </w:r>
+      <w:r>
+        <w:t>Volume 22 · Number 2 · 2002 · pp. 113–118</w:t>
+      </w:r>
+      <w:r>
+        <w:t xml:space="preserve"> </w:t>
+      </w:r>
+      <w:r>
+        <w:t>q MCB UP Limited</w:t>
+      </w:r>
+      <w:r>
+        <w:t xml:space="preserve"> </w:t>
+      </w:r>
+      <w:r>
+        <w:t>ISSN 0260-2288</w:t>
+      </w:r>
+      <w:r>
+        <w:t xml:space="preserve"> </w:t>
+      </w:r>
+      <w:r>
+        <w:t>DOI 11.1108/02602280210421217</w:t>
       </w:r>
     </w:p>
     <w:sectPr>
-      <w:headerReference w:type="even" r:id="rId11"/>
-      <w:headerReference w:type="default" r:id="rId12"/>
-      <w:footerReference w:type="default" r:id="rId13"/>
-      <w:headerReference w:type="first" r:id="rId14"/>
-      <w:footerReference w:type="first" r:id="rId15"/>
+      <w:headerReference w:type="even" r:id="rId16"/>
+      <w:headerReference w:type="default" r:id="rId17"/>
+      <w:footerReference w:type="default" r:id="rId18"/>
+      <w:headerReference w:type="first" r:id="rId19"/>
+      <w:footerReference w:type="first" r:id="rId20"/>
       <w:type w:val="continuous"/>
       <w:pgSz w:w="11906" w:h="16838" w:code="9"/>
       <w:pgMar w:top="1417" w:right="720" w:bottom="1077" w:left="720" w:header="1020" w:footer="340" w:gutter="0"/>
@@ -6152,7 +8443,7 @@
   <w:style w:type="paragraph" w:default="1" w:styleId="Normal">
     <w:name w:val="Normal"/>
     <w:qFormat/>
-    <w:rsid w:val="00E93210"/>
+    <w:rsid w:val="009457B9"/>
     <w:pPr>
       <w:spacing w:line="260" w:lineRule="atLeast"/>
       <w:jc w:val="both"/>

</xml_diff>